<commit_message>
Done with first part! :-D
</commit_message>
<xml_diff>
--- a/Проект_документ.docx
+++ b/Проект_документ.docx
@@ -1345,7 +1345,7 @@
         <w:pStyle w:val="Normal"/>
         <w:numPr>
           <w:ilvl w:val="0"/>
-          <w:numId w:val="12"/>
+          <w:numId w:val="2"/>
         </w:numPr>
         <w:bidi w:val="0"/>
         <w:spacing w:lineRule="auto" w:line="276"/>
@@ -1375,7 +1375,7 @@
         <w:pStyle w:val="Normal"/>
         <w:numPr>
           <w:ilvl w:val="0"/>
-          <w:numId w:val="12"/>
+          <w:numId w:val="2"/>
         </w:numPr>
         <w:bidi w:val="0"/>
         <w:spacing w:lineRule="auto" w:line="276"/>
@@ -1398,7 +1398,7 @@
         <w:pStyle w:val="Normal"/>
         <w:numPr>
           <w:ilvl w:val="0"/>
-          <w:numId w:val="12"/>
+          <w:numId w:val="2"/>
         </w:numPr>
         <w:bidi w:val="0"/>
         <w:spacing w:lineRule="auto" w:line="276"/>
@@ -1478,7 +1478,7 @@
         <w:pStyle w:val="Normal"/>
         <w:numPr>
           <w:ilvl w:val="0"/>
-          <w:numId w:val="13"/>
+          <w:numId w:val="3"/>
         </w:numPr>
         <w:bidi w:val="0"/>
         <w:spacing w:lineRule="auto" w:line="276"/>
@@ -1503,7 +1503,7 @@
         <w:pStyle w:val="Normal"/>
         <w:numPr>
           <w:ilvl w:val="1"/>
-          <w:numId w:val="13"/>
+          <w:numId w:val="3"/>
         </w:numPr>
         <w:bidi w:val="0"/>
         <w:spacing w:lineRule="auto" w:line="276"/>
@@ -1528,7 +1528,7 @@
         <w:pStyle w:val="Normal"/>
         <w:numPr>
           <w:ilvl w:val="1"/>
-          <w:numId w:val="13"/>
+          <w:numId w:val="3"/>
         </w:numPr>
         <w:bidi w:val="0"/>
         <w:spacing w:lineRule="auto" w:line="276"/>
@@ -1561,7 +1561,7 @@
         <w:pStyle w:val="Normal"/>
         <w:numPr>
           <w:ilvl w:val="1"/>
-          <w:numId w:val="13"/>
+          <w:numId w:val="3"/>
         </w:numPr>
         <w:bidi w:val="0"/>
         <w:spacing w:lineRule="auto" w:line="276"/>
@@ -1586,7 +1586,7 @@
         <w:pStyle w:val="Normal"/>
         <w:numPr>
           <w:ilvl w:val="0"/>
-          <w:numId w:val="13"/>
+          <w:numId w:val="3"/>
         </w:numPr>
         <w:bidi w:val="0"/>
         <w:spacing w:lineRule="auto" w:line="276"/>
@@ -1611,7 +1611,7 @@
         <w:pStyle w:val="Normal"/>
         <w:numPr>
           <w:ilvl w:val="0"/>
-          <w:numId w:val="13"/>
+          <w:numId w:val="3"/>
         </w:numPr>
         <w:bidi w:val="0"/>
         <w:spacing w:lineRule="auto" w:line="276"/>
@@ -1636,7 +1636,7 @@
         <w:pStyle w:val="Normal"/>
         <w:numPr>
           <w:ilvl w:val="0"/>
-          <w:numId w:val="13"/>
+          <w:numId w:val="3"/>
         </w:numPr>
         <w:bidi w:val="0"/>
         <w:spacing w:lineRule="auto" w:line="276"/>
@@ -1661,7 +1661,7 @@
         <w:pStyle w:val="Normal"/>
         <w:numPr>
           <w:ilvl w:val="0"/>
-          <w:numId w:val="13"/>
+          <w:numId w:val="3"/>
         </w:numPr>
         <w:bidi w:val="0"/>
         <w:spacing w:lineRule="auto" w:line="276"/>
@@ -2891,7 +2891,7 @@
         <w:pStyle w:val="Style15"/>
         <w:numPr>
           <w:ilvl w:val="0"/>
-          <w:numId w:val="14"/>
+          <w:numId w:val="4"/>
         </w:numPr>
         <w:rPr/>
       </w:pPr>
@@ -2912,7 +2912,7 @@
         <w:pStyle w:val="Style15"/>
         <w:numPr>
           <w:ilvl w:val="0"/>
-          <w:numId w:val="14"/>
+          <w:numId w:val="4"/>
         </w:numPr>
         <w:rPr/>
       </w:pPr>
@@ -2933,7 +2933,7 @@
         <w:pStyle w:val="Style15"/>
         <w:numPr>
           <w:ilvl w:val="0"/>
-          <w:numId w:val="14"/>
+          <w:numId w:val="4"/>
         </w:numPr>
         <w:rPr/>
       </w:pPr>
@@ -2954,7 +2954,7 @@
         <w:pStyle w:val="Style15"/>
         <w:numPr>
           <w:ilvl w:val="0"/>
-          <w:numId w:val="14"/>
+          <w:numId w:val="4"/>
         </w:numPr>
         <w:rPr/>
       </w:pPr>
@@ -2975,7 +2975,7 @@
         <w:pStyle w:val="Style15"/>
         <w:numPr>
           <w:ilvl w:val="0"/>
-          <w:numId w:val="14"/>
+          <w:numId w:val="4"/>
         </w:numPr>
         <w:rPr/>
       </w:pPr>
@@ -2996,7 +2996,7 @@
         <w:pStyle w:val="Style15"/>
         <w:numPr>
           <w:ilvl w:val="0"/>
-          <w:numId w:val="14"/>
+          <w:numId w:val="4"/>
         </w:numPr>
         <w:rPr/>
       </w:pPr>
@@ -3017,7 +3017,7 @@
         <w:pStyle w:val="Style15"/>
         <w:numPr>
           <w:ilvl w:val="0"/>
-          <w:numId w:val="14"/>
+          <w:numId w:val="4"/>
         </w:numPr>
         <w:rPr>
           <w:b/>
@@ -3718,7 +3718,7 @@
         <w:pStyle w:val="Style15"/>
         <w:numPr>
           <w:ilvl w:val="0"/>
-          <w:numId w:val="15"/>
+          <w:numId w:val="5"/>
         </w:numPr>
         <w:rPr>
           <w:b/>
@@ -3739,7 +3739,7 @@
         <w:pStyle w:val="Style15"/>
         <w:numPr>
           <w:ilvl w:val="1"/>
-          <w:numId w:val="15"/>
+          <w:numId w:val="5"/>
         </w:numPr>
         <w:rPr/>
       </w:pPr>
@@ -3756,7 +3756,7 @@
         <w:pStyle w:val="Style15"/>
         <w:numPr>
           <w:ilvl w:val="0"/>
-          <w:numId w:val="15"/>
+          <w:numId w:val="5"/>
         </w:numPr>
         <w:rPr>
           <w:b/>
@@ -3777,7 +3777,7 @@
         <w:pStyle w:val="Style15"/>
         <w:numPr>
           <w:ilvl w:val="1"/>
-          <w:numId w:val="15"/>
+          <w:numId w:val="5"/>
         </w:numPr>
         <w:rPr>
           <w:b/>
@@ -4009,7 +4009,7 @@
         <w:pStyle w:val="Style15"/>
         <w:numPr>
           <w:ilvl w:val="0"/>
-          <w:numId w:val="15"/>
+          <w:numId w:val="5"/>
         </w:numPr>
         <w:rPr>
           <w:b/>
@@ -4030,7 +4030,7 @@
         <w:pStyle w:val="Style15"/>
         <w:numPr>
           <w:ilvl w:val="1"/>
-          <w:numId w:val="15"/>
+          <w:numId w:val="5"/>
         </w:numPr>
         <w:rPr>
           <w:b/>
@@ -4624,7 +4624,7 @@
         <w:pStyle w:val="Style15"/>
         <w:numPr>
           <w:ilvl w:val="0"/>
-          <w:numId w:val="15"/>
+          <w:numId w:val="5"/>
         </w:numPr>
         <w:rPr>
           <w:b/>
@@ -4645,7 +4645,7 @@
         <w:pStyle w:val="Style15"/>
         <w:numPr>
           <w:ilvl w:val="1"/>
-          <w:numId w:val="15"/>
+          <w:numId w:val="5"/>
         </w:numPr>
         <w:rPr>
           <w:b/>
@@ -4687,7 +4687,7 @@
         <w:pStyle w:val="Style15"/>
         <w:numPr>
           <w:ilvl w:val="0"/>
-          <w:numId w:val="15"/>
+          <w:numId w:val="5"/>
         </w:numPr>
         <w:rPr>
           <w:b/>
@@ -4708,7 +4708,7 @@
         <w:pStyle w:val="Style15"/>
         <w:numPr>
           <w:ilvl w:val="1"/>
-          <w:numId w:val="15"/>
+          <w:numId w:val="5"/>
         </w:numPr>
         <w:rPr>
           <w:b/>
@@ -5208,7 +5208,7 @@
         <w:pStyle w:val="Style15"/>
         <w:numPr>
           <w:ilvl w:val="0"/>
-          <w:numId w:val="16"/>
+          <w:numId w:val="6"/>
         </w:numPr>
         <w:rPr/>
       </w:pPr>
@@ -5222,7 +5222,7 @@
         <w:pStyle w:val="Style15"/>
         <w:numPr>
           <w:ilvl w:val="0"/>
-          <w:numId w:val="16"/>
+          <w:numId w:val="6"/>
         </w:numPr>
         <w:rPr/>
       </w:pPr>
@@ -5236,7 +5236,7 @@
         <w:pStyle w:val="Style15"/>
         <w:numPr>
           <w:ilvl w:val="0"/>
-          <w:numId w:val="16"/>
+          <w:numId w:val="6"/>
         </w:numPr>
         <w:rPr/>
       </w:pPr>
@@ -5356,6 +5356,16 @@
     </w:p>
     <w:p>
       <w:pPr>
+        <w:pStyle w:val="Style15"/>
+        <w:rPr/>
+      </w:pPr>
+      <w:r>
+        <w:rPr/>
+        <w:t>Чтобы реализовать названные концепции нужна задача. Вместо того, чтобы придумывать абстрактную ситуацию вроде интернет магазина, или социальной сети я решил взять известную математическую задачу-игру.</w:t>
+      </w:r>
+    </w:p>
+    <w:p>
+      <w:pPr>
         <w:pStyle w:val="3"/>
         <w:rPr/>
       </w:pPr>
@@ -5368,560 +5378,54 @@
     </w:p>
     <w:p>
       <w:pPr>
-        <w:pStyle w:val="3"/>
-        <w:rPr/>
-      </w:pPr>
-      <w:r>
-        <w:rPr/>
-      </w:r>
-    </w:p>
-    <w:p>
-      <w:pPr>
-        <w:pStyle w:val="1"/>
-        <w:rPr/>
-      </w:pPr>
-      <w:bookmarkStart w:id="15" w:name="__RefHeading___Toc243_1050172711"/>
-      <w:bookmarkEnd w:id="15"/>
-      <w:r>
-        <w:rPr/>
-        <w:t xml:space="preserve">Глава 2. Практическая часть </w:t>
-      </w:r>
-    </w:p>
-    <w:p>
-      <w:pPr>
-        <w:pStyle w:val="Style15"/>
-        <w:bidi w:val="0"/>
-        <w:spacing w:before="0" w:after="0"/>
-        <w:jc w:val="both"/>
-        <w:rPr/>
-      </w:pPr>
-      <w:r>
-        <w:rPr/>
-        <w:t>Для создания практической части проекта я использовала программу MS PowerPoint.</w:t>
-      </w:r>
-    </w:p>
-    <w:p>
-      <w:pPr>
-        <w:pStyle w:val="Style15"/>
-        <w:bidi w:val="0"/>
-        <w:spacing w:before="0" w:after="0"/>
-        <w:jc w:val="center"/>
-        <w:rPr/>
-      </w:pPr>
-      <w:r>
-        <w:rPr>
-          <w:b/>
-        </w:rPr>
-        <w:t>2.1. Создание электронной викторины в PowerPoint</w:t>
-      </w:r>
-    </w:p>
-    <w:p>
-      <w:pPr>
-        <w:pStyle w:val="Style15"/>
-        <w:bidi w:val="0"/>
-        <w:spacing w:before="0" w:after="0"/>
-        <w:jc w:val="both"/>
-        <w:rPr/>
-      </w:pPr>
-      <w:r>
-        <w:rPr/>
-        <w:t>Для создания викторины в PowerPoint необходимо:</w:t>
-      </w:r>
-    </w:p>
-    <w:p>
-      <w:pPr>
-        <w:pStyle w:val="Style15"/>
-        <w:numPr>
-          <w:ilvl w:val="0"/>
-          <w:numId w:val="2"/>
-        </w:numPr>
-        <w:tabs>
-          <w:tab w:val="clear" w:pos="720"/>
-          <w:tab w:val="left" w:pos="707" w:leader="none"/>
-        </w:tabs>
-        <w:bidi w:val="0"/>
-        <w:spacing w:before="0" w:after="0"/>
-        <w:ind w:left="707" w:hanging="283"/>
-        <w:jc w:val="both"/>
-        <w:rPr/>
-      </w:pPr>
-      <w:r>
-        <w:rPr/>
-        <w:t xml:space="preserve">Запустить программу PowerPoint. Для этого выполните Пуск/ Все программы/ Microsoft Office/ PowerPoint (рис. 4). </w:t>
-      </w:r>
-    </w:p>
-    <w:p>
-      <w:pPr>
-        <w:pStyle w:val="Style15"/>
-        <w:bidi w:val="0"/>
-        <w:spacing w:before="0" w:after="0"/>
-        <w:jc w:val="center"/>
-        <w:rPr/>
-      </w:pPr>
-      <w:r>
-        <w:rPr/>
-        <w:drawing>
-          <wp:inline distT="0" distB="0" distL="0" distR="0">
-            <wp:extent cx="2705100" cy="1695450"/>
-            <wp:effectExtent l="0" t="0" r="0" b="0"/>
-            <wp:docPr id="13" name="Image4" descr=""/>
-            <wp:cNvGraphicFramePr>
-              <a:graphicFrameLocks xmlns:a="http://schemas.openxmlformats.org/drawingml/2006/main" noChangeAspect="1"/>
-            </wp:cNvGraphicFramePr>
-            <a:graphic xmlns:a="http://schemas.openxmlformats.org/drawingml/2006/main">
-              <a:graphicData uri="http://schemas.openxmlformats.org/drawingml/2006/picture">
-                <pic:pic xmlns:pic="http://schemas.openxmlformats.org/drawingml/2006/picture">
-                  <pic:nvPicPr>
-                    <pic:cNvPr id="13" name="Image4" descr=""/>
-                    <pic:cNvPicPr>
-                      <a:picLocks noChangeAspect="1" noChangeArrowheads="1"/>
-                    </pic:cNvPicPr>
-                  </pic:nvPicPr>
-                  <pic:blipFill>
-                    <a:blip r:embed="rId14"/>
-                    <a:stretch>
-                      <a:fillRect/>
-                    </a:stretch>
-                  </pic:blipFill>
-                  <pic:spPr bwMode="auto">
-                    <a:xfrm>
-                      <a:off x="0" y="0"/>
-                      <a:ext cx="2705100" cy="1695450"/>
-                    </a:xfrm>
-                    <a:prstGeom prst="rect">
-                      <a:avLst/>
-                    </a:prstGeom>
-                  </pic:spPr>
-                </pic:pic>
-              </a:graphicData>
-            </a:graphic>
-          </wp:inline>
-        </w:drawing>
-      </w:r>
-      <w:r>
-        <w:rPr/>
-        <w:t xml:space="preserve"> </w:t>
-      </w:r>
-      <w:r>
-        <w:rPr/>
-        <w:drawing>
-          <wp:inline distT="0" distB="0" distL="0" distR="0">
-            <wp:extent cx="1895475" cy="1866900"/>
-            <wp:effectExtent l="0" t="0" r="0" b="0"/>
-            <wp:docPr id="14" name="Image5" descr=""/>
-            <wp:cNvGraphicFramePr>
-              <a:graphicFrameLocks xmlns:a="http://schemas.openxmlformats.org/drawingml/2006/main" noChangeAspect="1"/>
-            </wp:cNvGraphicFramePr>
-            <a:graphic xmlns:a="http://schemas.openxmlformats.org/drawingml/2006/main">
-              <a:graphicData uri="http://schemas.openxmlformats.org/drawingml/2006/picture">
-                <pic:pic xmlns:pic="http://schemas.openxmlformats.org/drawingml/2006/picture">
-                  <pic:nvPicPr>
-                    <pic:cNvPr id="14" name="Image5" descr=""/>
-                    <pic:cNvPicPr>
-                      <a:picLocks noChangeAspect="1" noChangeArrowheads="1"/>
-                    </pic:cNvPicPr>
-                  </pic:nvPicPr>
-                  <pic:blipFill>
-                    <a:blip r:embed="rId15"/>
-                    <a:stretch>
-                      <a:fillRect/>
-                    </a:stretch>
-                  </pic:blipFill>
-                  <pic:spPr bwMode="auto">
-                    <a:xfrm>
-                      <a:off x="0" y="0"/>
-                      <a:ext cx="1895475" cy="1866900"/>
-                    </a:xfrm>
-                    <a:prstGeom prst="rect">
-                      <a:avLst/>
-                    </a:prstGeom>
-                  </pic:spPr>
-                </pic:pic>
-              </a:graphicData>
-            </a:graphic>
-          </wp:inline>
-        </w:drawing>
-      </w:r>
-      <w:r>
-        <w:rPr/>
-        <w:t xml:space="preserve"> </w:t>
-      </w:r>
-    </w:p>
-    <w:p>
-      <w:pPr>
-        <w:pStyle w:val="Style15"/>
-        <w:bidi w:val="0"/>
-        <w:spacing w:before="0" w:after="0"/>
-        <w:jc w:val="left"/>
-        <w:rPr/>
-      </w:pPr>
-      <w:r>
-        <w:rPr/>
-        <w:t>Рис.4 Рис.5</w:t>
-      </w:r>
-    </w:p>
-    <w:p>
-      <w:pPr>
-        <w:pStyle w:val="Style15"/>
-        <w:bidi w:val="0"/>
-        <w:spacing w:before="0" w:after="0"/>
-        <w:jc w:val="center"/>
-        <w:rPr/>
-      </w:pPr>
-      <w:r>
-        <w:rPr/>
-      </w:r>
-    </w:p>
-    <w:p>
-      <w:pPr>
-        <w:pStyle w:val="Style15"/>
-        <w:numPr>
-          <w:ilvl w:val="0"/>
-          <w:numId w:val="3"/>
-        </w:numPr>
-        <w:tabs>
-          <w:tab w:val="clear" w:pos="720"/>
-          <w:tab w:val="left" w:pos="707" w:leader="none"/>
-        </w:tabs>
-        <w:bidi w:val="0"/>
-        <w:spacing w:before="0" w:after="0"/>
-        <w:ind w:left="707" w:hanging="283"/>
-        <w:jc w:val="both"/>
-        <w:rPr/>
-      </w:pPr>
-      <w:r>
-        <w:rPr/>
-        <w:t>Выбрать цветовое оформление слайдов (рис. 5). Вкладка Дизайн/ Стили фона/ Формат фона/Градиентная заливка/ Рассвет/ Применять ко всем (рис. 6).</w:t>
-      </w:r>
-    </w:p>
-    <w:p>
-      <w:pPr>
-        <w:pStyle w:val="Style15"/>
-        <w:bidi w:val="0"/>
-        <w:spacing w:before="0" w:after="0"/>
-        <w:jc w:val="center"/>
-        <w:rPr/>
-      </w:pPr>
-      <w:r>
-        <w:rPr/>
-        <w:drawing>
-          <wp:inline distT="0" distB="0" distL="0" distR="0">
-            <wp:extent cx="5543550" cy="1552575"/>
-            <wp:effectExtent l="0" t="0" r="0" b="0"/>
-            <wp:docPr id="15" name="Image6" descr=""/>
-            <wp:cNvGraphicFramePr>
-              <a:graphicFrameLocks xmlns:a="http://schemas.openxmlformats.org/drawingml/2006/main" noChangeAspect="1"/>
-            </wp:cNvGraphicFramePr>
-            <a:graphic xmlns:a="http://schemas.openxmlformats.org/drawingml/2006/main">
-              <a:graphicData uri="http://schemas.openxmlformats.org/drawingml/2006/picture">
-                <pic:pic xmlns:pic="http://schemas.openxmlformats.org/drawingml/2006/picture">
-                  <pic:nvPicPr>
-                    <pic:cNvPr id="15" name="Image6" descr=""/>
-                    <pic:cNvPicPr>
-                      <a:picLocks noChangeAspect="1" noChangeArrowheads="1"/>
-                    </pic:cNvPicPr>
-                  </pic:nvPicPr>
-                  <pic:blipFill>
-                    <a:blip r:embed="rId16"/>
-                    <a:stretch>
-                      <a:fillRect/>
-                    </a:stretch>
-                  </pic:blipFill>
-                  <pic:spPr bwMode="auto">
-                    <a:xfrm>
-                      <a:off x="0" y="0"/>
-                      <a:ext cx="5543550" cy="1552575"/>
-                    </a:xfrm>
-                    <a:prstGeom prst="rect">
-                      <a:avLst/>
-                    </a:prstGeom>
-                  </pic:spPr>
-                </pic:pic>
-              </a:graphicData>
-            </a:graphic>
-          </wp:inline>
-        </w:drawing>
-      </w:r>
-      <w:r>
-        <w:rPr/>
-        <w:t xml:space="preserve"> </w:t>
-      </w:r>
-    </w:p>
-    <w:p>
-      <w:pPr>
-        <w:pStyle w:val="Style15"/>
-        <w:bidi w:val="0"/>
-        <w:spacing w:before="0" w:after="0"/>
-        <w:jc w:val="center"/>
-        <w:rPr/>
-      </w:pPr>
-      <w:r>
-        <w:rPr/>
-        <w:t>Рис.6</w:t>
-      </w:r>
-    </w:p>
-    <w:p>
-      <w:pPr>
-        <w:pStyle w:val="Style15"/>
-        <w:numPr>
-          <w:ilvl w:val="0"/>
-          <w:numId w:val="4"/>
-        </w:numPr>
-        <w:tabs>
-          <w:tab w:val="clear" w:pos="720"/>
-          <w:tab w:val="left" w:pos="707" w:leader="none"/>
-        </w:tabs>
-        <w:bidi w:val="0"/>
-        <w:spacing w:before="0" w:after="0"/>
-        <w:ind w:left="707" w:hanging="283"/>
-        <w:jc w:val="both"/>
-        <w:rPr/>
-      </w:pPr>
-      <w:r>
-        <w:rPr/>
-        <w:t>Оформить заголовок. Вкладка Вставка/ WordArt (рис. 7).</w:t>
-      </w:r>
-    </w:p>
-    <w:p>
-      <w:pPr>
-        <w:pStyle w:val="Style15"/>
-        <w:bidi w:val="0"/>
-        <w:spacing w:before="0" w:after="0"/>
-        <w:jc w:val="center"/>
-        <w:rPr/>
-      </w:pPr>
-      <w:r>
-        <w:rPr/>
-        <w:drawing>
-          <wp:inline distT="0" distB="0" distL="0" distR="0">
-            <wp:extent cx="2466975" cy="1390650"/>
-            <wp:effectExtent l="0" t="0" r="0" b="0"/>
-            <wp:docPr id="16" name="Image7" descr=""/>
-            <wp:cNvGraphicFramePr>
-              <a:graphicFrameLocks xmlns:a="http://schemas.openxmlformats.org/drawingml/2006/main" noChangeAspect="1"/>
-            </wp:cNvGraphicFramePr>
-            <a:graphic xmlns:a="http://schemas.openxmlformats.org/drawingml/2006/main">
-              <a:graphicData uri="http://schemas.openxmlformats.org/drawingml/2006/picture">
-                <pic:pic xmlns:pic="http://schemas.openxmlformats.org/drawingml/2006/picture">
-                  <pic:nvPicPr>
-                    <pic:cNvPr id="16" name="Image7" descr=""/>
-                    <pic:cNvPicPr>
-                      <a:picLocks noChangeAspect="1" noChangeArrowheads="1"/>
-                    </pic:cNvPicPr>
-                  </pic:nvPicPr>
-                  <pic:blipFill>
-                    <a:blip r:embed="rId17"/>
-                    <a:stretch>
-                      <a:fillRect/>
-                    </a:stretch>
-                  </pic:blipFill>
-                  <pic:spPr bwMode="auto">
-                    <a:xfrm>
-                      <a:off x="0" y="0"/>
-                      <a:ext cx="2466975" cy="1390650"/>
-                    </a:xfrm>
-                    <a:prstGeom prst="rect">
-                      <a:avLst/>
-                    </a:prstGeom>
-                  </pic:spPr>
-                </pic:pic>
-              </a:graphicData>
-            </a:graphic>
-          </wp:inline>
-        </w:drawing>
-      </w:r>
-      <w:r>
-        <w:rPr/>
-        <w:t xml:space="preserve"> </w:t>
-      </w:r>
-    </w:p>
-    <w:p>
-      <w:pPr>
-        <w:pStyle w:val="Style15"/>
-        <w:bidi w:val="0"/>
-        <w:spacing w:before="0" w:after="0"/>
-        <w:jc w:val="center"/>
-        <w:rPr/>
-      </w:pPr>
-      <w:r>
-        <w:rPr/>
-        <w:t>Рис.7</w:t>
-      </w:r>
-    </w:p>
-    <w:p>
-      <w:pPr>
-        <w:pStyle w:val="Style15"/>
-        <w:numPr>
-          <w:ilvl w:val="0"/>
-          <w:numId w:val="5"/>
-        </w:numPr>
-        <w:tabs>
-          <w:tab w:val="clear" w:pos="720"/>
-          <w:tab w:val="left" w:pos="707" w:leader="none"/>
-        </w:tabs>
-        <w:bidi w:val="0"/>
-        <w:spacing w:before="0" w:after="0"/>
-        <w:ind w:left="707" w:hanging="283"/>
-        <w:jc w:val="both"/>
-        <w:rPr/>
-      </w:pPr>
-      <w:r>
-        <w:rPr/>
-        <w:t>Зайти во Вкладку Дизайн/ Стили фона/ Формат фона/Рисунок или текстура нажать на слово Файл выбрать путь Рабочий стол /Презентации/Практическая работа№2/картинку фон (рис. 8)</w:t>
-      </w:r>
-    </w:p>
-    <w:p>
-      <w:pPr>
-        <w:pStyle w:val="Style15"/>
-        <w:bidi w:val="0"/>
-        <w:spacing w:before="0" w:after="0"/>
-        <w:jc w:val="center"/>
-        <w:rPr/>
-      </w:pPr>
-      <w:r>
-        <w:rPr/>
-        <w:drawing>
-          <wp:inline distT="0" distB="0" distL="0" distR="0">
-            <wp:extent cx="3219450" cy="1809750"/>
-            <wp:effectExtent l="0" t="0" r="0" b="0"/>
-            <wp:docPr id="17" name="Image8" descr=""/>
-            <wp:cNvGraphicFramePr>
-              <a:graphicFrameLocks xmlns:a="http://schemas.openxmlformats.org/drawingml/2006/main" noChangeAspect="1"/>
-            </wp:cNvGraphicFramePr>
-            <a:graphic xmlns:a="http://schemas.openxmlformats.org/drawingml/2006/main">
-              <a:graphicData uri="http://schemas.openxmlformats.org/drawingml/2006/picture">
-                <pic:pic xmlns:pic="http://schemas.openxmlformats.org/drawingml/2006/picture">
-                  <pic:nvPicPr>
-                    <pic:cNvPr id="17" name="Image8" descr=""/>
-                    <pic:cNvPicPr>
-                      <a:picLocks noChangeAspect="1" noChangeArrowheads="1"/>
-                    </pic:cNvPicPr>
-                  </pic:nvPicPr>
-                  <pic:blipFill>
-                    <a:blip r:embed="rId18"/>
-                    <a:stretch>
-                      <a:fillRect/>
-                    </a:stretch>
-                  </pic:blipFill>
-                  <pic:spPr bwMode="auto">
-                    <a:xfrm>
-                      <a:off x="0" y="0"/>
-                      <a:ext cx="3219450" cy="1809750"/>
-                    </a:xfrm>
-                    <a:prstGeom prst="rect">
-                      <a:avLst/>
-                    </a:prstGeom>
-                  </pic:spPr>
-                </pic:pic>
-              </a:graphicData>
-            </a:graphic>
-          </wp:inline>
-        </w:drawing>
-      </w:r>
-      <w:r>
-        <w:rPr/>
-        <w:t xml:space="preserve"> </w:t>
-      </w:r>
-    </w:p>
-    <w:p>
-      <w:pPr>
-        <w:pStyle w:val="Style15"/>
-        <w:bidi w:val="0"/>
-        <w:spacing w:before="0" w:after="0"/>
-        <w:jc w:val="center"/>
-        <w:rPr/>
-      </w:pPr>
-      <w:r>
-        <w:rPr/>
-        <w:t>Рис.8</w:t>
-      </w:r>
-    </w:p>
-    <w:p>
-      <w:pPr>
-        <w:pStyle w:val="Style15"/>
-        <w:numPr>
-          <w:ilvl w:val="0"/>
-          <w:numId w:val="6"/>
-        </w:numPr>
-        <w:tabs>
-          <w:tab w:val="clear" w:pos="720"/>
-          <w:tab w:val="left" w:pos="707" w:leader="none"/>
-        </w:tabs>
-        <w:bidi w:val="0"/>
-        <w:spacing w:before="0" w:after="0"/>
-        <w:ind w:left="707" w:hanging="283"/>
-        <w:jc w:val="both"/>
-        <w:rPr/>
-      </w:pPr>
-      <w:r>
-        <w:rPr/>
-        <w:t>2 слайд Главная/ Создать слайд/Два объекта. Набрать текст (рис. 9)</w:t>
-      </w:r>
-    </w:p>
-    <w:p>
-      <w:pPr>
-        <w:pStyle w:val="Style15"/>
-        <w:bidi w:val="0"/>
-        <w:spacing w:before="0" w:after="0"/>
-        <w:jc w:val="center"/>
-        <w:rPr/>
-      </w:pPr>
-      <w:r>
-        <w:rPr/>
-        <w:drawing>
-          <wp:inline distT="0" distB="0" distL="0" distR="0">
-            <wp:extent cx="3238500" cy="1819275"/>
-            <wp:effectExtent l="0" t="0" r="0" b="0"/>
-            <wp:docPr id="18" name="Image9" descr=""/>
-            <wp:cNvGraphicFramePr>
-              <a:graphicFrameLocks xmlns:a="http://schemas.openxmlformats.org/drawingml/2006/main" noChangeAspect="1"/>
-            </wp:cNvGraphicFramePr>
-            <a:graphic xmlns:a="http://schemas.openxmlformats.org/drawingml/2006/main">
-              <a:graphicData uri="http://schemas.openxmlformats.org/drawingml/2006/picture">
-                <pic:pic xmlns:pic="http://schemas.openxmlformats.org/drawingml/2006/picture">
-                  <pic:nvPicPr>
-                    <pic:cNvPr id="18" name="Image9" descr=""/>
-                    <pic:cNvPicPr>
-                      <a:picLocks noChangeAspect="1" noChangeArrowheads="1"/>
-                    </pic:cNvPicPr>
-                  </pic:nvPicPr>
-                  <pic:blipFill>
-                    <a:blip r:embed="rId19"/>
-                    <a:stretch>
-                      <a:fillRect/>
-                    </a:stretch>
-                  </pic:blipFill>
-                  <pic:spPr bwMode="auto">
-                    <a:xfrm>
-                      <a:off x="0" y="0"/>
-                      <a:ext cx="3238500" cy="1819275"/>
-                    </a:xfrm>
-                    <a:prstGeom prst="rect">
-                      <a:avLst/>
-                    </a:prstGeom>
-                  </pic:spPr>
-                </pic:pic>
-              </a:graphicData>
-            </a:graphic>
-          </wp:inline>
-        </w:drawing>
-      </w:r>
-      <w:r>
-        <w:rPr/>
-        <w:t xml:space="preserve"> </w:t>
-      </w:r>
-    </w:p>
-    <w:p>
-      <w:pPr>
-        <w:pStyle w:val="Style15"/>
-        <w:bidi w:val="0"/>
-        <w:spacing w:before="0" w:after="0"/>
-        <w:jc w:val="center"/>
-        <w:rPr/>
-      </w:pPr>
-      <w:r>
-        <w:rPr/>
-        <w:t>Рис.9</w:t>
+        <w:pStyle w:val="Style15"/>
+        <w:rPr/>
+      </w:pPr>
+      <w:r>
+        <w:rPr/>
+        <w:t>Клеточный автомат (КА) — дискретная модель, изучаемая в математике, состоит из бесконечной решеткой из элементов(клеток), у которых есть определенное множество состояний(к примеру «Жизнь» и «Смерть») и множество правил перехода клетки из одного состояния в другое.</w:t>
+      </w:r>
+    </w:p>
+    <w:p>
+      <w:pPr>
+        <w:pStyle w:val="Style15"/>
+        <w:rPr/>
+      </w:pPr>
+      <w:r>
+        <w:rPr/>
+      </w:r>
+    </w:p>
+    <w:p>
+      <w:pPr>
+        <w:pStyle w:val="Style15"/>
+        <w:rPr/>
+      </w:pPr>
+      <w:r>
+        <w:rPr/>
+      </w:r>
+    </w:p>
+    <w:p>
+      <w:pPr>
+        <w:pStyle w:val="Style15"/>
+        <w:rPr/>
+      </w:pPr>
+      <w:r>
+        <w:rPr/>
+        <w:t>Самый известный клеточный автомат это игра «Жизнь» от Джона Конвея.</w:t>
+      </w:r>
+    </w:p>
+    <w:p>
+      <w:pPr>
+        <w:pStyle w:val="Style15"/>
+        <w:rPr/>
+      </w:pPr>
+      <w:r>
+        <w:rPr/>
+        <w:t xml:space="preserve">Игра заключается в том, что мы определяем двумерный КА с состояниями: «Жизнь»(1) и «Смерть»(0); </w:t>
+      </w:r>
+      <w:r>
+        <w:rPr/>
+        <w:t xml:space="preserve">и правила: </w:t>
       </w:r>
     </w:p>
     <w:p>
@@ -5931,19 +5435,11 @@
           <w:ilvl w:val="0"/>
           <w:numId w:val="7"/>
         </w:numPr>
-        <w:tabs>
-          <w:tab w:val="clear" w:pos="720"/>
-          <w:tab w:val="left" w:pos="707" w:leader="none"/>
-        </w:tabs>
-        <w:bidi w:val="0"/>
-        <w:spacing w:before="0" w:after="0"/>
-        <w:ind w:left="707" w:hanging="283"/>
-        <w:jc w:val="both"/>
-        <w:rPr/>
-      </w:pPr>
-      <w:r>
-        <w:rPr/>
-        <w:t>Остальные слайды делать аналогично 2 слайду</w:t>
+        <w:rPr/>
+      </w:pPr>
+      <w:r>
+        <w:rPr/>
+        <w:t>Если клетка жива, и рядом с ней есть 2 или 3 тоже живых клеток, то она остаётся живой</w:t>
       </w:r>
     </w:p>
     <w:p>
@@ -5953,97 +5449,11 @@
           <w:ilvl w:val="0"/>
           <w:numId w:val="7"/>
         </w:numPr>
-        <w:tabs>
-          <w:tab w:val="clear" w:pos="720"/>
-          <w:tab w:val="left" w:pos="707" w:leader="none"/>
-        </w:tabs>
-        <w:bidi w:val="0"/>
-        <w:spacing w:before="0" w:after="0"/>
-        <w:ind w:left="707" w:hanging="283"/>
-        <w:jc w:val="both"/>
-        <w:rPr/>
-      </w:pPr>
-      <w:r>
-        <w:rPr/>
-        <w:t>Возвратиться ко второму слайду для создания гиперссылок (рис. 10)</w:t>
-      </w:r>
-    </w:p>
-    <w:p>
-      <w:pPr>
-        <w:pStyle w:val="Style15"/>
-        <w:bidi w:val="0"/>
-        <w:spacing w:before="0" w:after="0"/>
-        <w:jc w:val="both"/>
-        <w:rPr/>
-      </w:pPr>
-      <w:r>
-        <w:rPr/>
-      </w:r>
-    </w:p>
-    <w:p>
-      <w:pPr>
-        <w:pStyle w:val="Style15"/>
-        <w:bidi w:val="0"/>
-        <w:spacing w:before="0" w:after="0"/>
-        <w:jc w:val="center"/>
-        <w:rPr/>
-      </w:pPr>
-      <w:r>
-        <w:rPr/>
-        <w:drawing>
-          <wp:inline distT="0" distB="0" distL="0" distR="0">
-            <wp:extent cx="3971925" cy="1066800"/>
-            <wp:effectExtent l="0" t="0" r="0" b="0"/>
-            <wp:docPr id="19" name="Image10" descr=""/>
-            <wp:cNvGraphicFramePr>
-              <a:graphicFrameLocks xmlns:a="http://schemas.openxmlformats.org/drawingml/2006/main" noChangeAspect="1"/>
-            </wp:cNvGraphicFramePr>
-            <a:graphic xmlns:a="http://schemas.openxmlformats.org/drawingml/2006/main">
-              <a:graphicData uri="http://schemas.openxmlformats.org/drawingml/2006/picture">
-                <pic:pic xmlns:pic="http://schemas.openxmlformats.org/drawingml/2006/picture">
-                  <pic:nvPicPr>
-                    <pic:cNvPr id="19" name="Image10" descr=""/>
-                    <pic:cNvPicPr>
-                      <a:picLocks noChangeAspect="1" noChangeArrowheads="1"/>
-                    </pic:cNvPicPr>
-                  </pic:nvPicPr>
-                  <pic:blipFill>
-                    <a:blip r:embed="rId20"/>
-                    <a:stretch>
-                      <a:fillRect/>
-                    </a:stretch>
-                  </pic:blipFill>
-                  <pic:spPr bwMode="auto">
-                    <a:xfrm>
-                      <a:off x="0" y="0"/>
-                      <a:ext cx="3971925" cy="1066800"/>
-                    </a:xfrm>
-                    <a:prstGeom prst="rect">
-                      <a:avLst/>
-                    </a:prstGeom>
-                  </pic:spPr>
-                </pic:pic>
-              </a:graphicData>
-            </a:graphic>
-          </wp:inline>
-        </w:drawing>
-      </w:r>
-      <w:r>
-        <w:rPr/>
-        <w:t xml:space="preserve"> </w:t>
-      </w:r>
-    </w:p>
-    <w:p>
-      <w:pPr>
-        <w:pStyle w:val="Style15"/>
-        <w:bidi w:val="0"/>
-        <w:spacing w:before="0" w:after="0"/>
-        <w:jc w:val="center"/>
-        <w:rPr/>
-      </w:pPr>
-      <w:r>
-        <w:rPr/>
-        <w:t>Рис.10</w:t>
+        <w:rPr/>
+      </w:pPr>
+      <w:r>
+        <w:rPr/>
+        <w:t>Если клетка мертва, и рядом  с ней 3 живых клетки, то она становится живой</w:t>
       </w:r>
     </w:p>
     <w:p>
@@ -6051,327 +5461,438 @@
         <w:pStyle w:val="Style15"/>
         <w:numPr>
           <w:ilvl w:val="0"/>
-          <w:numId w:val="8"/>
+          <w:numId w:val="7"/>
         </w:numPr>
-        <w:tabs>
-          <w:tab w:val="clear" w:pos="720"/>
-          <w:tab w:val="left" w:pos="707" w:leader="none"/>
-        </w:tabs>
-        <w:bidi w:val="0"/>
-        <w:spacing w:before="0" w:after="0"/>
-        <w:ind w:left="707" w:hanging="283"/>
-        <w:jc w:val="both"/>
-        <w:rPr/>
-      </w:pPr>
-      <w:r>
-        <w:rPr/>
-        <w:t>Выделить слово. Выбрать вкладку Вставка-Гиперссылка. Появляется диалоговое окно выбрать Место в документе и слайд и нажать ОК. Аналогично для остальных слайдов/ (рис. 11)</w:t>
-      </w:r>
-    </w:p>
-    <w:p>
-      <w:pPr>
-        <w:pStyle w:val="Style15"/>
-        <w:bidi w:val="0"/>
-        <w:spacing w:before="0" w:after="0"/>
+        <w:rPr/>
+      </w:pPr>
+      <w:r>
+        <w:rPr/>
+        <w:t>В остальных случая клетка умирает</w:t>
+      </w:r>
+    </w:p>
+    <w:p>
+      <w:pPr>
+        <w:pStyle w:val="3"/>
+        <w:rPr/>
+      </w:pPr>
+      <w:r>
+        <w:rPr/>
+      </w:r>
+    </w:p>
+    <w:p>
+      <w:pPr>
+        <w:pStyle w:val="Style15"/>
+        <w:rPr/>
+      </w:pPr>
+      <w:r>
+        <w:rPr/>
+      </w:r>
+    </w:p>
+    <w:p>
+      <w:pPr>
+        <w:pStyle w:val="Style15"/>
+        <w:rPr/>
+      </w:pPr>
+      <w:r>
+        <w:rPr/>
+      </w:r>
+    </w:p>
+    <w:p>
+      <w:pPr>
+        <w:pStyle w:val="Style15"/>
+        <w:rPr/>
+      </w:pPr>
+      <w:r>
+        <w:rPr/>
+      </w:r>
+    </w:p>
+    <w:p>
+      <w:pPr>
+        <w:pStyle w:val="Style15"/>
+        <w:rPr/>
+      </w:pPr>
+      <w:r>
+        <w:rPr/>
+      </w:r>
+    </w:p>
+    <w:p>
+      <w:pPr>
+        <w:pStyle w:val="Style15"/>
+        <w:rPr/>
+      </w:pPr>
+      <w:r>
+        <w:rPr/>
+      </w:r>
+    </w:p>
+    <w:p>
+      <w:pPr>
+        <w:pStyle w:val="Style15"/>
+        <w:rPr/>
+      </w:pPr>
+      <w:r>
+        <w:rPr/>
+      </w:r>
+    </w:p>
+    <w:p>
+      <w:pPr>
+        <w:pStyle w:val="Style15"/>
+        <w:rPr/>
+      </w:pPr>
+      <w:r>
+        <w:rPr/>
+      </w:r>
+    </w:p>
+    <w:p>
+      <w:pPr>
+        <w:pStyle w:val="Style15"/>
+        <w:rPr/>
+      </w:pPr>
+      <w:r>
+        <w:rPr/>
+      </w:r>
+    </w:p>
+    <w:p>
+      <w:pPr>
+        <w:pStyle w:val="Style15"/>
+        <w:rPr/>
+      </w:pPr>
+      <w:r>
+        <w:rPr/>
+      </w:r>
+    </w:p>
+    <w:p>
+      <w:pPr>
+        <w:pStyle w:val="Style15"/>
+        <w:rPr/>
+      </w:pPr>
+      <w:r>
+        <w:rPr/>
+      </w:r>
+    </w:p>
+    <w:p>
+      <w:pPr>
+        <w:pStyle w:val="Style15"/>
+        <w:rPr/>
+      </w:pPr>
+      <w:r>
+        <w:rPr/>
+      </w:r>
+    </w:p>
+    <w:p>
+      <w:pPr>
+        <w:pStyle w:val="Style15"/>
+        <w:rPr/>
+      </w:pPr>
+      <w:r>
+        <w:rPr/>
+      </w:r>
+    </w:p>
+    <w:p>
+      <w:pPr>
+        <w:pStyle w:val="Style15"/>
+        <w:rPr/>
+      </w:pPr>
+      <w:r>
+        <w:rPr/>
+      </w:r>
+    </w:p>
+    <w:p>
+      <w:pPr>
+        <w:pStyle w:val="Style15"/>
+        <w:rPr/>
+      </w:pPr>
+      <w:r>
+        <w:rPr/>
+      </w:r>
+    </w:p>
+    <w:p>
+      <w:pPr>
+        <w:pStyle w:val="Style15"/>
+        <w:rPr/>
+      </w:pPr>
+      <w:r>
+        <w:rPr/>
+      </w:r>
+    </w:p>
+    <w:p>
+      <w:pPr>
+        <w:pStyle w:val="Style15"/>
+        <w:rPr/>
+      </w:pPr>
+      <w:r>
+        <w:rPr/>
+      </w:r>
+    </w:p>
+    <w:p>
+      <w:pPr>
+        <w:pStyle w:val="Style15"/>
+        <w:rPr/>
+      </w:pPr>
+      <w:r>
+        <w:rPr/>
+      </w:r>
+    </w:p>
+    <w:p>
+      <w:pPr>
+        <w:pStyle w:val="Style15"/>
+        <w:rPr/>
+      </w:pPr>
+      <w:r>
+        <w:rPr/>
+      </w:r>
+    </w:p>
+    <w:p>
+      <w:pPr>
+        <w:pStyle w:val="Style15"/>
+        <w:rPr/>
+      </w:pPr>
+      <w:r>
+        <w:rPr/>
+      </w:r>
+    </w:p>
+    <w:p>
+      <w:pPr>
+        <w:pStyle w:val="Style15"/>
+        <w:rPr/>
+      </w:pPr>
+      <w:r>
+        <w:rPr/>
+      </w:r>
+    </w:p>
+    <w:p>
+      <w:pPr>
+        <w:pStyle w:val="1"/>
         <w:jc w:val="center"/>
         <w:rPr/>
       </w:pPr>
       <w:r>
         <w:rPr/>
-        <w:drawing>
-          <wp:inline distT="0" distB="0" distL="0" distR="0">
-            <wp:extent cx="3038475" cy="1714500"/>
-            <wp:effectExtent l="0" t="0" r="0" b="0"/>
-            <wp:docPr id="20" name="Image11" descr=""/>
-            <wp:cNvGraphicFramePr>
-              <a:graphicFrameLocks xmlns:a="http://schemas.openxmlformats.org/drawingml/2006/main" noChangeAspect="1"/>
-            </wp:cNvGraphicFramePr>
-            <a:graphic xmlns:a="http://schemas.openxmlformats.org/drawingml/2006/main">
-              <a:graphicData uri="http://schemas.openxmlformats.org/drawingml/2006/picture">
-                <pic:pic xmlns:pic="http://schemas.openxmlformats.org/drawingml/2006/picture">
-                  <pic:nvPicPr>
-                    <pic:cNvPr id="20" name="Image11" descr=""/>
-                    <pic:cNvPicPr>
-                      <a:picLocks noChangeAspect="1" noChangeArrowheads="1"/>
-                    </pic:cNvPicPr>
-                  </pic:nvPicPr>
-                  <pic:blipFill>
-                    <a:blip r:embed="rId21"/>
-                    <a:stretch>
-                      <a:fillRect/>
-                    </a:stretch>
-                  </pic:blipFill>
-                  <pic:spPr bwMode="auto">
-                    <a:xfrm>
-                      <a:off x="0" y="0"/>
-                      <a:ext cx="3038475" cy="1714500"/>
-                    </a:xfrm>
-                    <a:prstGeom prst="rect">
-                      <a:avLst/>
-                    </a:prstGeom>
-                  </pic:spPr>
-                </pic:pic>
-              </a:graphicData>
-            </a:graphic>
-          </wp:inline>
-        </w:drawing>
-      </w:r>
-      <w:r>
-        <w:rPr/>
-        <w:t xml:space="preserve"> </w:t>
-      </w:r>
-    </w:p>
-    <w:p>
-      <w:pPr>
-        <w:pStyle w:val="Style15"/>
-        <w:bidi w:val="0"/>
-        <w:spacing w:before="0" w:after="0"/>
+      </w:r>
+    </w:p>
+    <w:p>
+      <w:pPr>
+        <w:pStyle w:val="1"/>
         <w:jc w:val="center"/>
         <w:rPr/>
       </w:pPr>
       <w:r>
         <w:rPr/>
-        <w:t>Рис.11</w:t>
-      </w:r>
-    </w:p>
-    <w:p>
-      <w:pPr>
-        <w:pStyle w:val="Style15"/>
-        <w:bidi w:val="0"/>
-        <w:spacing w:before="0" w:after="0"/>
-        <w:jc w:val="both"/>
-        <w:rPr/>
-      </w:pPr>
-      <w:r>
-        <w:rPr/>
-      </w:r>
-    </w:p>
-    <w:p>
-      <w:pPr>
-        <w:pStyle w:val="Style15"/>
-        <w:numPr>
-          <w:ilvl w:val="0"/>
-          <w:numId w:val="9"/>
-        </w:numPr>
-        <w:tabs>
-          <w:tab w:val="clear" w:pos="720"/>
-          <w:tab w:val="left" w:pos="707" w:leader="none"/>
-        </w:tabs>
-        <w:bidi w:val="0"/>
-        <w:spacing w:before="0" w:after="0"/>
-        <w:ind w:left="707" w:hanging="283"/>
-        <w:jc w:val="both"/>
-        <w:rPr/>
-      </w:pPr>
-      <w:r>
-        <w:rPr/>
-        <w:t>Перейти на второй слайд выбираем Вставка - Фигуры (рис. 12)</w:t>
-      </w:r>
-    </w:p>
-    <w:p>
-      <w:pPr>
-        <w:pStyle w:val="Style15"/>
-        <w:bidi w:val="0"/>
-        <w:spacing w:before="0" w:after="0"/>
+      </w:r>
+    </w:p>
+    <w:p>
+      <w:pPr>
+        <w:pStyle w:val="Style15"/>
         <w:jc w:val="center"/>
         <w:rPr/>
       </w:pPr>
       <w:r>
         <w:rPr/>
-        <w:drawing>
-          <wp:inline distT="0" distB="0" distL="0" distR="0">
-            <wp:extent cx="1895475" cy="914400"/>
-            <wp:effectExtent l="0" t="0" r="0" b="0"/>
-            <wp:docPr id="21" name="Image12" descr=""/>
-            <wp:cNvGraphicFramePr>
-              <a:graphicFrameLocks xmlns:a="http://schemas.openxmlformats.org/drawingml/2006/main" noChangeAspect="1"/>
-            </wp:cNvGraphicFramePr>
-            <a:graphic xmlns:a="http://schemas.openxmlformats.org/drawingml/2006/main">
-              <a:graphicData uri="http://schemas.openxmlformats.org/drawingml/2006/picture">
-                <pic:pic xmlns:pic="http://schemas.openxmlformats.org/drawingml/2006/picture">
-                  <pic:nvPicPr>
-                    <pic:cNvPr id="21" name="Image12" descr=""/>
-                    <pic:cNvPicPr>
-                      <a:picLocks noChangeAspect="1" noChangeArrowheads="1"/>
-                    </pic:cNvPicPr>
-                  </pic:nvPicPr>
-                  <pic:blipFill>
-                    <a:blip r:embed="rId22"/>
-                    <a:stretch>
-                      <a:fillRect/>
-                    </a:stretch>
-                  </pic:blipFill>
-                  <pic:spPr bwMode="auto">
-                    <a:xfrm>
-                      <a:off x="0" y="0"/>
-                      <a:ext cx="1895475" cy="914400"/>
-                    </a:xfrm>
-                    <a:prstGeom prst="rect">
-                      <a:avLst/>
-                    </a:prstGeom>
-                  </pic:spPr>
-                </pic:pic>
-              </a:graphicData>
-            </a:graphic>
-          </wp:inline>
-        </w:drawing>
-      </w:r>
-      <w:r>
-        <w:rPr/>
-        <w:t xml:space="preserve"> </w:t>
-      </w:r>
-    </w:p>
-    <w:p>
-      <w:pPr>
-        <w:pStyle w:val="Style15"/>
-        <w:bidi w:val="0"/>
-        <w:spacing w:before="0" w:after="0"/>
+      </w:r>
+    </w:p>
+    <w:p>
+      <w:pPr>
+        <w:pStyle w:val="1"/>
         <w:jc w:val="center"/>
         <w:rPr/>
       </w:pPr>
       <w:r>
         <w:rPr/>
-        <w:t>Рис.12</w:t>
-      </w:r>
-    </w:p>
-    <w:p>
-      <w:pPr>
-        <w:pStyle w:val="Style15"/>
-        <w:numPr>
-          <w:ilvl w:val="0"/>
-          <w:numId w:val="10"/>
-        </w:numPr>
-        <w:tabs>
-          <w:tab w:val="clear" w:pos="720"/>
-          <w:tab w:val="left" w:pos="707" w:leader="none"/>
-        </w:tabs>
-        <w:bidi w:val="0"/>
-        <w:spacing w:before="0" w:after="0"/>
-        <w:ind w:left="707" w:hanging="283"/>
-        <w:jc w:val="both"/>
-        <w:rPr/>
-      </w:pPr>
-      <w:r>
-        <w:rPr/>
-        <w:t>Настроить гиперссылки. Выделить кнопку. Выбрать в меню Вставка-Гиперссылка (рис. 13)</w:t>
-      </w:r>
-    </w:p>
-    <w:p>
-      <w:pPr>
-        <w:pStyle w:val="Style15"/>
-        <w:bidi w:val="0"/>
-        <w:spacing w:before="0" w:after="0"/>
+      </w:r>
+    </w:p>
+    <w:p>
+      <w:pPr>
+        <w:pStyle w:val="1"/>
         <w:jc w:val="center"/>
         <w:rPr/>
       </w:pPr>
       <w:r>
         <w:rPr/>
-        <w:drawing>
-          <wp:inline distT="0" distB="0" distL="0" distR="0">
-            <wp:extent cx="3971925" cy="1066800"/>
-            <wp:effectExtent l="0" t="0" r="0" b="0"/>
-            <wp:docPr id="22" name="Image13" descr=""/>
-            <wp:cNvGraphicFramePr>
-              <a:graphicFrameLocks xmlns:a="http://schemas.openxmlformats.org/drawingml/2006/main" noChangeAspect="1"/>
-            </wp:cNvGraphicFramePr>
-            <a:graphic xmlns:a="http://schemas.openxmlformats.org/drawingml/2006/main">
-              <a:graphicData uri="http://schemas.openxmlformats.org/drawingml/2006/picture">
-                <pic:pic xmlns:pic="http://schemas.openxmlformats.org/drawingml/2006/picture">
-                  <pic:nvPicPr>
-                    <pic:cNvPr id="22" name="Image13" descr=""/>
-                    <pic:cNvPicPr>
-                      <a:picLocks noChangeAspect="1" noChangeArrowheads="1"/>
-                    </pic:cNvPicPr>
-                  </pic:nvPicPr>
-                  <pic:blipFill>
-                    <a:blip r:embed="rId23"/>
-                    <a:stretch>
-                      <a:fillRect/>
-                    </a:stretch>
-                  </pic:blipFill>
-                  <pic:spPr bwMode="auto">
-                    <a:xfrm>
-                      <a:off x="0" y="0"/>
-                      <a:ext cx="3971925" cy="1066800"/>
-                    </a:xfrm>
-                    <a:prstGeom prst="rect">
-                      <a:avLst/>
-                    </a:prstGeom>
-                  </pic:spPr>
-                </pic:pic>
-              </a:graphicData>
-            </a:graphic>
-          </wp:inline>
-        </w:drawing>
-      </w:r>
-      <w:r>
-        <w:rPr/>
-        <w:t xml:space="preserve"> </w:t>
-      </w:r>
-    </w:p>
-    <w:p>
-      <w:pPr>
-        <w:pStyle w:val="Style15"/>
-        <w:bidi w:val="0"/>
-        <w:spacing w:before="0" w:after="0"/>
+      </w:r>
+    </w:p>
+    <w:p>
+      <w:pPr>
+        <w:pStyle w:val="1"/>
         <w:jc w:val="center"/>
         <w:rPr/>
       </w:pPr>
       <w:r>
         <w:rPr/>
-        <w:t>Рис.13</w:t>
-      </w:r>
-    </w:p>
-    <w:p>
-      <w:pPr>
-        <w:pStyle w:val="Style15"/>
-        <w:numPr>
-          <w:ilvl w:val="0"/>
-          <w:numId w:val="11"/>
-        </w:numPr>
-        <w:tabs>
-          <w:tab w:val="clear" w:pos="720"/>
-          <w:tab w:val="left" w:pos="707" w:leader="none"/>
-        </w:tabs>
-        <w:bidi w:val="0"/>
-        <w:spacing w:before="0" w:after="0"/>
-        <w:ind w:left="707" w:hanging="283"/>
-        <w:jc w:val="both"/>
-        <w:rPr/>
-      </w:pPr>
-      <w:r>
-        <w:rPr/>
-        <w:t>Аналогично для остальных слайдов вставка управляющих кнопок и создание гиперссылок</w:t>
-      </w:r>
-    </w:p>
-    <w:p>
-      <w:pPr>
-        <w:pStyle w:val="Style15"/>
-        <w:numPr>
-          <w:ilvl w:val="0"/>
-          <w:numId w:val="11"/>
-        </w:numPr>
-        <w:tabs>
-          <w:tab w:val="clear" w:pos="720"/>
-          <w:tab w:val="left" w:pos="707" w:leader="none"/>
-        </w:tabs>
-        <w:bidi w:val="0"/>
-        <w:spacing w:before="0" w:after="0"/>
-        <w:ind w:left="707" w:hanging="283"/>
-        <w:jc w:val="both"/>
-        <w:rPr/>
-      </w:pPr>
-      <w:r>
-        <w:rPr/>
-        <w:t>Создать последний пустой слайд с помощью объекта WordArt вставляем надпись «Спасибо за внимание!»</w:t>
-      </w:r>
-    </w:p>
-    <w:p>
-      <w:pPr>
-        <w:pStyle w:val="Style15"/>
-        <w:bidi w:val="0"/>
-        <w:spacing w:before="0" w:after="0"/>
-        <w:jc w:val="both"/>
+      </w:r>
+    </w:p>
+    <w:p>
+      <w:pPr>
+        <w:pStyle w:val="1"/>
+        <w:jc w:val="center"/>
+        <w:rPr/>
+      </w:pPr>
+      <w:r>
+        <w:rPr/>
+      </w:r>
+    </w:p>
+    <w:p>
+      <w:pPr>
+        <w:pStyle w:val="1"/>
+        <w:jc w:val="center"/>
+        <w:rPr/>
+      </w:pPr>
+      <w:r>
+        <w:rPr/>
+      </w:r>
+    </w:p>
+    <w:p>
+      <w:pPr>
+        <w:pStyle w:val="1"/>
+        <w:jc w:val="center"/>
+        <w:rPr/>
+      </w:pPr>
+      <w:bookmarkStart w:id="15" w:name="__RefHeading___Toc243_1050172711"/>
+      <w:bookmarkEnd w:id="15"/>
+      <w:r>
+        <w:rPr/>
+        <w:t xml:space="preserve">Глава 2. Практическая часть </w:t>
+      </w:r>
+    </w:p>
+    <w:p>
+      <w:pPr>
+        <w:pStyle w:val="Style15"/>
+        <w:jc w:val="center"/>
+        <w:rPr/>
+      </w:pPr>
+      <w:r>
+        <w:rPr/>
+      </w:r>
+    </w:p>
+    <w:p>
+      <w:pPr>
+        <w:pStyle w:val="Style15"/>
+        <w:jc w:val="center"/>
+        <w:rPr/>
+      </w:pPr>
+      <w:r>
+        <w:rPr/>
+      </w:r>
+    </w:p>
+    <w:p>
+      <w:pPr>
+        <w:pStyle w:val="Style15"/>
+        <w:jc w:val="center"/>
+        <w:rPr/>
+      </w:pPr>
+      <w:r>
+        <w:rPr/>
+      </w:r>
+    </w:p>
+    <w:p>
+      <w:pPr>
+        <w:pStyle w:val="Style15"/>
+        <w:rPr/>
+      </w:pPr>
+      <w:r>
+        <w:rPr/>
+      </w:r>
+    </w:p>
+    <w:p>
+      <w:pPr>
+        <w:pStyle w:val="Style15"/>
+        <w:rPr/>
+      </w:pPr>
+      <w:r>
+        <w:rPr/>
+      </w:r>
+    </w:p>
+    <w:p>
+      <w:pPr>
+        <w:pStyle w:val="Style15"/>
+        <w:rPr/>
+      </w:pPr>
+      <w:r>
+        <w:rPr/>
+      </w:r>
+    </w:p>
+    <w:p>
+      <w:pPr>
+        <w:pStyle w:val="Style15"/>
+        <w:rPr/>
+      </w:pPr>
+      <w:r>
+        <w:rPr/>
+      </w:r>
+    </w:p>
+    <w:p>
+      <w:pPr>
+        <w:pStyle w:val="Style15"/>
+        <w:rPr/>
+      </w:pPr>
+      <w:r>
+        <w:rPr/>
+      </w:r>
+    </w:p>
+    <w:p>
+      <w:pPr>
+        <w:pStyle w:val="Style15"/>
+        <w:rPr/>
+      </w:pPr>
+      <w:r>
+        <w:rPr/>
+      </w:r>
+    </w:p>
+    <w:p>
+      <w:pPr>
+        <w:pStyle w:val="Style15"/>
+        <w:rPr/>
+      </w:pPr>
+      <w:r>
+        <w:rPr/>
+      </w:r>
+    </w:p>
+    <w:p>
+      <w:pPr>
+        <w:pStyle w:val="Style15"/>
+        <w:rPr/>
+      </w:pPr>
+      <w:r>
+        <w:rPr/>
+      </w:r>
+    </w:p>
+    <w:p>
+      <w:pPr>
+        <w:pStyle w:val="Style15"/>
+        <w:rPr/>
+      </w:pPr>
+      <w:r>
+        <w:rPr/>
+      </w:r>
+    </w:p>
+    <w:p>
+      <w:pPr>
+        <w:pStyle w:val="Style15"/>
+        <w:rPr/>
+      </w:pPr>
+      <w:r>
+        <w:rPr/>
+      </w:r>
+    </w:p>
+    <w:p>
+      <w:pPr>
+        <w:pStyle w:val="Style15"/>
+        <w:rPr/>
+      </w:pPr>
+      <w:r>
+        <w:rPr/>
+      </w:r>
+    </w:p>
+    <w:p>
+      <w:pPr>
+        <w:pStyle w:val="Style15"/>
+        <w:rPr/>
+      </w:pPr>
+      <w:r>
+        <w:rPr/>
+      </w:r>
+    </w:p>
+    <w:p>
+      <w:pPr>
+        <w:pStyle w:val="Style15"/>
         <w:rPr/>
       </w:pPr>
       <w:r>
@@ -6876,8 +6397,8 @@
       </w:r>
     </w:p>
     <w:sectPr>
-      <w:footerReference w:type="default" r:id="rId24"/>
-      <w:footerReference w:type="first" r:id="rId25"/>
+      <w:footerReference w:type="default" r:id="rId14"/>
+      <w:footerReference w:type="first" r:id="rId15"/>
       <w:endnotePr>
         <w:numFmt w:val="decimal"/>
       </w:endnotePr>
@@ -7089,7 +6610,7 @@
     </w:r>
     <w:r>
       <w:rPr/>
-      <w:t>19</w:t>
+      <w:t>18</w:t>
     </w:r>
     <w:r>
       <w:rPr/>
@@ -7248,1106 +6769,6 @@
   <w:abstractNum w:abstractNumId="2">
     <w:lvl w:ilvl="0">
       <w:start w:val="1"/>
-      <w:numFmt w:val="decimal"/>
-      <w:lvlText w:val="%1."/>
-      <w:lvlJc w:val="left"/>
-      <w:pPr>
-        <w:tabs>
-          <w:tab w:val="num" w:pos="707"/>
-        </w:tabs>
-        <w:ind w:left="707" w:hanging="283"/>
-      </w:pPr>
-    </w:lvl>
-    <w:lvl w:ilvl="1">
-      <w:start w:val="1"/>
-      <w:numFmt w:val="decimal"/>
-      <w:lvlText w:val="%2."/>
-      <w:lvlJc w:val="left"/>
-      <w:pPr>
-        <w:tabs>
-          <w:tab w:val="num" w:pos="1414"/>
-        </w:tabs>
-        <w:ind w:left="1414" w:hanging="283"/>
-      </w:pPr>
-    </w:lvl>
-    <w:lvl w:ilvl="2">
-      <w:start w:val="1"/>
-      <w:numFmt w:val="decimal"/>
-      <w:lvlText w:val="%3."/>
-      <w:lvlJc w:val="left"/>
-      <w:pPr>
-        <w:tabs>
-          <w:tab w:val="num" w:pos="2121"/>
-        </w:tabs>
-        <w:ind w:left="2121" w:hanging="283"/>
-      </w:pPr>
-    </w:lvl>
-    <w:lvl w:ilvl="3">
-      <w:start w:val="1"/>
-      <w:numFmt w:val="decimal"/>
-      <w:lvlText w:val="%4."/>
-      <w:lvlJc w:val="left"/>
-      <w:pPr>
-        <w:tabs>
-          <w:tab w:val="num" w:pos="2828"/>
-        </w:tabs>
-        <w:ind w:left="2828" w:hanging="283"/>
-      </w:pPr>
-    </w:lvl>
-    <w:lvl w:ilvl="4">
-      <w:start w:val="1"/>
-      <w:numFmt w:val="decimal"/>
-      <w:lvlText w:val="%5."/>
-      <w:lvlJc w:val="left"/>
-      <w:pPr>
-        <w:tabs>
-          <w:tab w:val="num" w:pos="3535"/>
-        </w:tabs>
-        <w:ind w:left="3535" w:hanging="283"/>
-      </w:pPr>
-    </w:lvl>
-    <w:lvl w:ilvl="5">
-      <w:start w:val="1"/>
-      <w:numFmt w:val="decimal"/>
-      <w:lvlText w:val="%6."/>
-      <w:lvlJc w:val="left"/>
-      <w:pPr>
-        <w:tabs>
-          <w:tab w:val="num" w:pos="4242"/>
-        </w:tabs>
-        <w:ind w:left="4242" w:hanging="283"/>
-      </w:pPr>
-    </w:lvl>
-    <w:lvl w:ilvl="6">
-      <w:start w:val="1"/>
-      <w:numFmt w:val="decimal"/>
-      <w:lvlText w:val="%7."/>
-      <w:lvlJc w:val="left"/>
-      <w:pPr>
-        <w:tabs>
-          <w:tab w:val="num" w:pos="4949"/>
-        </w:tabs>
-        <w:ind w:left="4949" w:hanging="283"/>
-      </w:pPr>
-    </w:lvl>
-    <w:lvl w:ilvl="7">
-      <w:start w:val="1"/>
-      <w:numFmt w:val="decimal"/>
-      <w:lvlText w:val="%8."/>
-      <w:lvlJc w:val="left"/>
-      <w:pPr>
-        <w:tabs>
-          <w:tab w:val="num" w:pos="5656"/>
-        </w:tabs>
-        <w:ind w:left="5656" w:hanging="283"/>
-      </w:pPr>
-    </w:lvl>
-    <w:lvl w:ilvl="8">
-      <w:start w:val="1"/>
-      <w:numFmt w:val="decimal"/>
-      <w:lvlText w:val="%9."/>
-      <w:lvlJc w:val="left"/>
-      <w:pPr>
-        <w:tabs>
-          <w:tab w:val="num" w:pos="6363"/>
-        </w:tabs>
-        <w:ind w:left="6363" w:hanging="283"/>
-      </w:pPr>
-    </w:lvl>
-  </w:abstractNum>
-  <w:abstractNum w:abstractNumId="3">
-    <w:lvl w:ilvl="0">
-      <w:start w:val="1"/>
-      <w:numFmt w:val="decimal"/>
-      <w:lvlText w:val="%1."/>
-      <w:lvlJc w:val="left"/>
-      <w:pPr>
-        <w:tabs>
-          <w:tab w:val="num" w:pos="707"/>
-        </w:tabs>
-        <w:ind w:left="707" w:hanging="283"/>
-      </w:pPr>
-    </w:lvl>
-    <w:lvl w:ilvl="1">
-      <w:start w:val="1"/>
-      <w:numFmt w:val="decimal"/>
-      <w:lvlText w:val="%2."/>
-      <w:lvlJc w:val="left"/>
-      <w:pPr>
-        <w:tabs>
-          <w:tab w:val="num" w:pos="1414"/>
-        </w:tabs>
-        <w:ind w:left="1414" w:hanging="283"/>
-      </w:pPr>
-    </w:lvl>
-    <w:lvl w:ilvl="2">
-      <w:start w:val="1"/>
-      <w:numFmt w:val="decimal"/>
-      <w:lvlText w:val="%3."/>
-      <w:lvlJc w:val="left"/>
-      <w:pPr>
-        <w:tabs>
-          <w:tab w:val="num" w:pos="2121"/>
-        </w:tabs>
-        <w:ind w:left="2121" w:hanging="283"/>
-      </w:pPr>
-    </w:lvl>
-    <w:lvl w:ilvl="3">
-      <w:start w:val="1"/>
-      <w:numFmt w:val="decimal"/>
-      <w:lvlText w:val="%4."/>
-      <w:lvlJc w:val="left"/>
-      <w:pPr>
-        <w:tabs>
-          <w:tab w:val="num" w:pos="2828"/>
-        </w:tabs>
-        <w:ind w:left="2828" w:hanging="283"/>
-      </w:pPr>
-    </w:lvl>
-    <w:lvl w:ilvl="4">
-      <w:start w:val="1"/>
-      <w:numFmt w:val="decimal"/>
-      <w:lvlText w:val="%5."/>
-      <w:lvlJc w:val="left"/>
-      <w:pPr>
-        <w:tabs>
-          <w:tab w:val="num" w:pos="3535"/>
-        </w:tabs>
-        <w:ind w:left="3535" w:hanging="283"/>
-      </w:pPr>
-    </w:lvl>
-    <w:lvl w:ilvl="5">
-      <w:start w:val="1"/>
-      <w:numFmt w:val="decimal"/>
-      <w:lvlText w:val="%6."/>
-      <w:lvlJc w:val="left"/>
-      <w:pPr>
-        <w:tabs>
-          <w:tab w:val="num" w:pos="4242"/>
-        </w:tabs>
-        <w:ind w:left="4242" w:hanging="283"/>
-      </w:pPr>
-    </w:lvl>
-    <w:lvl w:ilvl="6">
-      <w:start w:val="1"/>
-      <w:numFmt w:val="decimal"/>
-      <w:lvlText w:val="%7."/>
-      <w:lvlJc w:val="left"/>
-      <w:pPr>
-        <w:tabs>
-          <w:tab w:val="num" w:pos="4949"/>
-        </w:tabs>
-        <w:ind w:left="4949" w:hanging="283"/>
-      </w:pPr>
-    </w:lvl>
-    <w:lvl w:ilvl="7">
-      <w:start w:val="1"/>
-      <w:numFmt w:val="decimal"/>
-      <w:lvlText w:val="%8."/>
-      <w:lvlJc w:val="left"/>
-      <w:pPr>
-        <w:tabs>
-          <w:tab w:val="num" w:pos="5656"/>
-        </w:tabs>
-        <w:ind w:left="5656" w:hanging="283"/>
-      </w:pPr>
-    </w:lvl>
-    <w:lvl w:ilvl="8">
-      <w:start w:val="1"/>
-      <w:numFmt w:val="decimal"/>
-      <w:lvlText w:val="%9."/>
-      <w:lvlJc w:val="left"/>
-      <w:pPr>
-        <w:tabs>
-          <w:tab w:val="num" w:pos="6363"/>
-        </w:tabs>
-        <w:ind w:left="6363" w:hanging="283"/>
-      </w:pPr>
-    </w:lvl>
-  </w:abstractNum>
-  <w:abstractNum w:abstractNumId="4">
-    <w:lvl w:ilvl="0">
-      <w:start w:val="1"/>
-      <w:numFmt w:val="decimal"/>
-      <w:lvlText w:val="%1."/>
-      <w:lvlJc w:val="left"/>
-      <w:pPr>
-        <w:tabs>
-          <w:tab w:val="num" w:pos="707"/>
-        </w:tabs>
-        <w:ind w:left="707" w:hanging="283"/>
-      </w:pPr>
-    </w:lvl>
-    <w:lvl w:ilvl="1">
-      <w:start w:val="1"/>
-      <w:numFmt w:val="decimal"/>
-      <w:lvlText w:val="%2."/>
-      <w:lvlJc w:val="left"/>
-      <w:pPr>
-        <w:tabs>
-          <w:tab w:val="num" w:pos="1414"/>
-        </w:tabs>
-        <w:ind w:left="1414" w:hanging="283"/>
-      </w:pPr>
-    </w:lvl>
-    <w:lvl w:ilvl="2">
-      <w:start w:val="1"/>
-      <w:numFmt w:val="decimal"/>
-      <w:lvlText w:val="%3."/>
-      <w:lvlJc w:val="left"/>
-      <w:pPr>
-        <w:tabs>
-          <w:tab w:val="num" w:pos="2121"/>
-        </w:tabs>
-        <w:ind w:left="2121" w:hanging="283"/>
-      </w:pPr>
-    </w:lvl>
-    <w:lvl w:ilvl="3">
-      <w:start w:val="1"/>
-      <w:numFmt w:val="decimal"/>
-      <w:lvlText w:val="%4."/>
-      <w:lvlJc w:val="left"/>
-      <w:pPr>
-        <w:tabs>
-          <w:tab w:val="num" w:pos="2828"/>
-        </w:tabs>
-        <w:ind w:left="2828" w:hanging="283"/>
-      </w:pPr>
-    </w:lvl>
-    <w:lvl w:ilvl="4">
-      <w:start w:val="1"/>
-      <w:numFmt w:val="decimal"/>
-      <w:lvlText w:val="%5."/>
-      <w:lvlJc w:val="left"/>
-      <w:pPr>
-        <w:tabs>
-          <w:tab w:val="num" w:pos="3535"/>
-        </w:tabs>
-        <w:ind w:left="3535" w:hanging="283"/>
-      </w:pPr>
-    </w:lvl>
-    <w:lvl w:ilvl="5">
-      <w:start w:val="1"/>
-      <w:numFmt w:val="decimal"/>
-      <w:lvlText w:val="%6."/>
-      <w:lvlJc w:val="left"/>
-      <w:pPr>
-        <w:tabs>
-          <w:tab w:val="num" w:pos="4242"/>
-        </w:tabs>
-        <w:ind w:left="4242" w:hanging="283"/>
-      </w:pPr>
-    </w:lvl>
-    <w:lvl w:ilvl="6">
-      <w:start w:val="1"/>
-      <w:numFmt w:val="decimal"/>
-      <w:lvlText w:val="%7."/>
-      <w:lvlJc w:val="left"/>
-      <w:pPr>
-        <w:tabs>
-          <w:tab w:val="num" w:pos="4949"/>
-        </w:tabs>
-        <w:ind w:left="4949" w:hanging="283"/>
-      </w:pPr>
-    </w:lvl>
-    <w:lvl w:ilvl="7">
-      <w:start w:val="1"/>
-      <w:numFmt w:val="decimal"/>
-      <w:lvlText w:val="%8."/>
-      <w:lvlJc w:val="left"/>
-      <w:pPr>
-        <w:tabs>
-          <w:tab w:val="num" w:pos="5656"/>
-        </w:tabs>
-        <w:ind w:left="5656" w:hanging="283"/>
-      </w:pPr>
-    </w:lvl>
-    <w:lvl w:ilvl="8">
-      <w:start w:val="1"/>
-      <w:numFmt w:val="decimal"/>
-      <w:lvlText w:val="%9."/>
-      <w:lvlJc w:val="left"/>
-      <w:pPr>
-        <w:tabs>
-          <w:tab w:val="num" w:pos="6363"/>
-        </w:tabs>
-        <w:ind w:left="6363" w:hanging="283"/>
-      </w:pPr>
-    </w:lvl>
-  </w:abstractNum>
-  <w:abstractNum w:abstractNumId="5">
-    <w:lvl w:ilvl="0">
-      <w:start w:val="1"/>
-      <w:numFmt w:val="decimal"/>
-      <w:lvlText w:val="%1."/>
-      <w:lvlJc w:val="left"/>
-      <w:pPr>
-        <w:tabs>
-          <w:tab w:val="num" w:pos="707"/>
-        </w:tabs>
-        <w:ind w:left="707" w:hanging="283"/>
-      </w:pPr>
-    </w:lvl>
-    <w:lvl w:ilvl="1">
-      <w:start w:val="1"/>
-      <w:numFmt w:val="decimal"/>
-      <w:lvlText w:val="%2."/>
-      <w:lvlJc w:val="left"/>
-      <w:pPr>
-        <w:tabs>
-          <w:tab w:val="num" w:pos="1414"/>
-        </w:tabs>
-        <w:ind w:left="1414" w:hanging="283"/>
-      </w:pPr>
-    </w:lvl>
-    <w:lvl w:ilvl="2">
-      <w:start w:val="1"/>
-      <w:numFmt w:val="decimal"/>
-      <w:lvlText w:val="%3."/>
-      <w:lvlJc w:val="left"/>
-      <w:pPr>
-        <w:tabs>
-          <w:tab w:val="num" w:pos="2121"/>
-        </w:tabs>
-        <w:ind w:left="2121" w:hanging="283"/>
-      </w:pPr>
-    </w:lvl>
-    <w:lvl w:ilvl="3">
-      <w:start w:val="1"/>
-      <w:numFmt w:val="decimal"/>
-      <w:lvlText w:val="%4."/>
-      <w:lvlJc w:val="left"/>
-      <w:pPr>
-        <w:tabs>
-          <w:tab w:val="num" w:pos="2828"/>
-        </w:tabs>
-        <w:ind w:left="2828" w:hanging="283"/>
-      </w:pPr>
-    </w:lvl>
-    <w:lvl w:ilvl="4">
-      <w:start w:val="1"/>
-      <w:numFmt w:val="decimal"/>
-      <w:lvlText w:val="%5."/>
-      <w:lvlJc w:val="left"/>
-      <w:pPr>
-        <w:tabs>
-          <w:tab w:val="num" w:pos="3535"/>
-        </w:tabs>
-        <w:ind w:left="3535" w:hanging="283"/>
-      </w:pPr>
-    </w:lvl>
-    <w:lvl w:ilvl="5">
-      <w:start w:val="1"/>
-      <w:numFmt w:val="decimal"/>
-      <w:lvlText w:val="%6."/>
-      <w:lvlJc w:val="left"/>
-      <w:pPr>
-        <w:tabs>
-          <w:tab w:val="num" w:pos="4242"/>
-        </w:tabs>
-        <w:ind w:left="4242" w:hanging="283"/>
-      </w:pPr>
-    </w:lvl>
-    <w:lvl w:ilvl="6">
-      <w:start w:val="1"/>
-      <w:numFmt w:val="decimal"/>
-      <w:lvlText w:val="%7."/>
-      <w:lvlJc w:val="left"/>
-      <w:pPr>
-        <w:tabs>
-          <w:tab w:val="num" w:pos="4949"/>
-        </w:tabs>
-        <w:ind w:left="4949" w:hanging="283"/>
-      </w:pPr>
-    </w:lvl>
-    <w:lvl w:ilvl="7">
-      <w:start w:val="1"/>
-      <w:numFmt w:val="decimal"/>
-      <w:lvlText w:val="%8."/>
-      <w:lvlJc w:val="left"/>
-      <w:pPr>
-        <w:tabs>
-          <w:tab w:val="num" w:pos="5656"/>
-        </w:tabs>
-        <w:ind w:left="5656" w:hanging="283"/>
-      </w:pPr>
-    </w:lvl>
-    <w:lvl w:ilvl="8">
-      <w:start w:val="1"/>
-      <w:numFmt w:val="decimal"/>
-      <w:lvlText w:val="%9."/>
-      <w:lvlJc w:val="left"/>
-      <w:pPr>
-        <w:tabs>
-          <w:tab w:val="num" w:pos="6363"/>
-        </w:tabs>
-        <w:ind w:left="6363" w:hanging="283"/>
-      </w:pPr>
-    </w:lvl>
-  </w:abstractNum>
-  <w:abstractNum w:abstractNumId="6">
-    <w:lvl w:ilvl="0">
-      <w:start w:val="1"/>
-      <w:numFmt w:val="decimal"/>
-      <w:lvlText w:val="%1."/>
-      <w:lvlJc w:val="left"/>
-      <w:pPr>
-        <w:tabs>
-          <w:tab w:val="num" w:pos="707"/>
-        </w:tabs>
-        <w:ind w:left="707" w:hanging="283"/>
-      </w:pPr>
-    </w:lvl>
-    <w:lvl w:ilvl="1">
-      <w:start w:val="1"/>
-      <w:numFmt w:val="decimal"/>
-      <w:lvlText w:val="%2."/>
-      <w:lvlJc w:val="left"/>
-      <w:pPr>
-        <w:tabs>
-          <w:tab w:val="num" w:pos="1414"/>
-        </w:tabs>
-        <w:ind w:left="1414" w:hanging="283"/>
-      </w:pPr>
-    </w:lvl>
-    <w:lvl w:ilvl="2">
-      <w:start w:val="1"/>
-      <w:numFmt w:val="decimal"/>
-      <w:lvlText w:val="%3."/>
-      <w:lvlJc w:val="left"/>
-      <w:pPr>
-        <w:tabs>
-          <w:tab w:val="num" w:pos="2121"/>
-        </w:tabs>
-        <w:ind w:left="2121" w:hanging="283"/>
-      </w:pPr>
-    </w:lvl>
-    <w:lvl w:ilvl="3">
-      <w:start w:val="1"/>
-      <w:numFmt w:val="decimal"/>
-      <w:lvlText w:val="%4."/>
-      <w:lvlJc w:val="left"/>
-      <w:pPr>
-        <w:tabs>
-          <w:tab w:val="num" w:pos="2828"/>
-        </w:tabs>
-        <w:ind w:left="2828" w:hanging="283"/>
-      </w:pPr>
-    </w:lvl>
-    <w:lvl w:ilvl="4">
-      <w:start w:val="1"/>
-      <w:numFmt w:val="decimal"/>
-      <w:lvlText w:val="%5."/>
-      <w:lvlJc w:val="left"/>
-      <w:pPr>
-        <w:tabs>
-          <w:tab w:val="num" w:pos="3535"/>
-        </w:tabs>
-        <w:ind w:left="3535" w:hanging="283"/>
-      </w:pPr>
-    </w:lvl>
-    <w:lvl w:ilvl="5">
-      <w:start w:val="1"/>
-      <w:numFmt w:val="decimal"/>
-      <w:lvlText w:val="%6."/>
-      <w:lvlJc w:val="left"/>
-      <w:pPr>
-        <w:tabs>
-          <w:tab w:val="num" w:pos="4242"/>
-        </w:tabs>
-        <w:ind w:left="4242" w:hanging="283"/>
-      </w:pPr>
-    </w:lvl>
-    <w:lvl w:ilvl="6">
-      <w:start w:val="1"/>
-      <w:numFmt w:val="decimal"/>
-      <w:lvlText w:val="%7."/>
-      <w:lvlJc w:val="left"/>
-      <w:pPr>
-        <w:tabs>
-          <w:tab w:val="num" w:pos="4949"/>
-        </w:tabs>
-        <w:ind w:left="4949" w:hanging="283"/>
-      </w:pPr>
-    </w:lvl>
-    <w:lvl w:ilvl="7">
-      <w:start w:val="1"/>
-      <w:numFmt w:val="decimal"/>
-      <w:lvlText w:val="%8."/>
-      <w:lvlJc w:val="left"/>
-      <w:pPr>
-        <w:tabs>
-          <w:tab w:val="num" w:pos="5656"/>
-        </w:tabs>
-        <w:ind w:left="5656" w:hanging="283"/>
-      </w:pPr>
-    </w:lvl>
-    <w:lvl w:ilvl="8">
-      <w:start w:val="1"/>
-      <w:numFmt w:val="decimal"/>
-      <w:lvlText w:val="%9."/>
-      <w:lvlJc w:val="left"/>
-      <w:pPr>
-        <w:tabs>
-          <w:tab w:val="num" w:pos="6363"/>
-        </w:tabs>
-        <w:ind w:left="6363" w:hanging="283"/>
-      </w:pPr>
-    </w:lvl>
-  </w:abstractNum>
-  <w:abstractNum w:abstractNumId="7">
-    <w:lvl w:ilvl="0">
-      <w:start w:val="1"/>
-      <w:numFmt w:val="decimal"/>
-      <w:lvlText w:val="%1."/>
-      <w:lvlJc w:val="left"/>
-      <w:pPr>
-        <w:tabs>
-          <w:tab w:val="num" w:pos="707"/>
-        </w:tabs>
-        <w:ind w:left="707" w:hanging="283"/>
-      </w:pPr>
-    </w:lvl>
-    <w:lvl w:ilvl="1">
-      <w:start w:val="1"/>
-      <w:numFmt w:val="decimal"/>
-      <w:lvlText w:val="%2."/>
-      <w:lvlJc w:val="left"/>
-      <w:pPr>
-        <w:tabs>
-          <w:tab w:val="num" w:pos="1414"/>
-        </w:tabs>
-        <w:ind w:left="1414" w:hanging="283"/>
-      </w:pPr>
-    </w:lvl>
-    <w:lvl w:ilvl="2">
-      <w:start w:val="1"/>
-      <w:numFmt w:val="decimal"/>
-      <w:lvlText w:val="%3."/>
-      <w:lvlJc w:val="left"/>
-      <w:pPr>
-        <w:tabs>
-          <w:tab w:val="num" w:pos="2121"/>
-        </w:tabs>
-        <w:ind w:left="2121" w:hanging="283"/>
-      </w:pPr>
-    </w:lvl>
-    <w:lvl w:ilvl="3">
-      <w:start w:val="1"/>
-      <w:numFmt w:val="decimal"/>
-      <w:lvlText w:val="%4."/>
-      <w:lvlJc w:val="left"/>
-      <w:pPr>
-        <w:tabs>
-          <w:tab w:val="num" w:pos="2828"/>
-        </w:tabs>
-        <w:ind w:left="2828" w:hanging="283"/>
-      </w:pPr>
-    </w:lvl>
-    <w:lvl w:ilvl="4">
-      <w:start w:val="1"/>
-      <w:numFmt w:val="decimal"/>
-      <w:lvlText w:val="%5."/>
-      <w:lvlJc w:val="left"/>
-      <w:pPr>
-        <w:tabs>
-          <w:tab w:val="num" w:pos="3535"/>
-        </w:tabs>
-        <w:ind w:left="3535" w:hanging="283"/>
-      </w:pPr>
-    </w:lvl>
-    <w:lvl w:ilvl="5">
-      <w:start w:val="1"/>
-      <w:numFmt w:val="decimal"/>
-      <w:lvlText w:val="%6."/>
-      <w:lvlJc w:val="left"/>
-      <w:pPr>
-        <w:tabs>
-          <w:tab w:val="num" w:pos="4242"/>
-        </w:tabs>
-        <w:ind w:left="4242" w:hanging="283"/>
-      </w:pPr>
-    </w:lvl>
-    <w:lvl w:ilvl="6">
-      <w:start w:val="1"/>
-      <w:numFmt w:val="decimal"/>
-      <w:lvlText w:val="%7."/>
-      <w:lvlJc w:val="left"/>
-      <w:pPr>
-        <w:tabs>
-          <w:tab w:val="num" w:pos="4949"/>
-        </w:tabs>
-        <w:ind w:left="4949" w:hanging="283"/>
-      </w:pPr>
-    </w:lvl>
-    <w:lvl w:ilvl="7">
-      <w:start w:val="1"/>
-      <w:numFmt w:val="decimal"/>
-      <w:lvlText w:val="%8."/>
-      <w:lvlJc w:val="left"/>
-      <w:pPr>
-        <w:tabs>
-          <w:tab w:val="num" w:pos="5656"/>
-        </w:tabs>
-        <w:ind w:left="5656" w:hanging="283"/>
-      </w:pPr>
-    </w:lvl>
-    <w:lvl w:ilvl="8">
-      <w:start w:val="1"/>
-      <w:numFmt w:val="decimal"/>
-      <w:lvlText w:val="%9."/>
-      <w:lvlJc w:val="left"/>
-      <w:pPr>
-        <w:tabs>
-          <w:tab w:val="num" w:pos="6363"/>
-        </w:tabs>
-        <w:ind w:left="6363" w:hanging="283"/>
-      </w:pPr>
-    </w:lvl>
-  </w:abstractNum>
-  <w:abstractNum w:abstractNumId="8">
-    <w:lvl w:ilvl="0">
-      <w:start w:val="1"/>
-      <w:numFmt w:val="decimal"/>
-      <w:lvlText w:val="%1."/>
-      <w:lvlJc w:val="left"/>
-      <w:pPr>
-        <w:tabs>
-          <w:tab w:val="num" w:pos="707"/>
-        </w:tabs>
-        <w:ind w:left="707" w:hanging="283"/>
-      </w:pPr>
-    </w:lvl>
-    <w:lvl w:ilvl="1">
-      <w:start w:val="1"/>
-      <w:numFmt w:val="decimal"/>
-      <w:lvlText w:val="%2."/>
-      <w:lvlJc w:val="left"/>
-      <w:pPr>
-        <w:tabs>
-          <w:tab w:val="num" w:pos="1414"/>
-        </w:tabs>
-        <w:ind w:left="1414" w:hanging="283"/>
-      </w:pPr>
-    </w:lvl>
-    <w:lvl w:ilvl="2">
-      <w:start w:val="1"/>
-      <w:numFmt w:val="decimal"/>
-      <w:lvlText w:val="%3."/>
-      <w:lvlJc w:val="left"/>
-      <w:pPr>
-        <w:tabs>
-          <w:tab w:val="num" w:pos="2121"/>
-        </w:tabs>
-        <w:ind w:left="2121" w:hanging="283"/>
-      </w:pPr>
-    </w:lvl>
-    <w:lvl w:ilvl="3">
-      <w:start w:val="1"/>
-      <w:numFmt w:val="decimal"/>
-      <w:lvlText w:val="%4."/>
-      <w:lvlJc w:val="left"/>
-      <w:pPr>
-        <w:tabs>
-          <w:tab w:val="num" w:pos="2828"/>
-        </w:tabs>
-        <w:ind w:left="2828" w:hanging="283"/>
-      </w:pPr>
-    </w:lvl>
-    <w:lvl w:ilvl="4">
-      <w:start w:val="1"/>
-      <w:numFmt w:val="decimal"/>
-      <w:lvlText w:val="%5."/>
-      <w:lvlJc w:val="left"/>
-      <w:pPr>
-        <w:tabs>
-          <w:tab w:val="num" w:pos="3535"/>
-        </w:tabs>
-        <w:ind w:left="3535" w:hanging="283"/>
-      </w:pPr>
-    </w:lvl>
-    <w:lvl w:ilvl="5">
-      <w:start w:val="1"/>
-      <w:numFmt w:val="decimal"/>
-      <w:lvlText w:val="%6."/>
-      <w:lvlJc w:val="left"/>
-      <w:pPr>
-        <w:tabs>
-          <w:tab w:val="num" w:pos="4242"/>
-        </w:tabs>
-        <w:ind w:left="4242" w:hanging="283"/>
-      </w:pPr>
-    </w:lvl>
-    <w:lvl w:ilvl="6">
-      <w:start w:val="1"/>
-      <w:numFmt w:val="decimal"/>
-      <w:lvlText w:val="%7."/>
-      <w:lvlJc w:val="left"/>
-      <w:pPr>
-        <w:tabs>
-          <w:tab w:val="num" w:pos="4949"/>
-        </w:tabs>
-        <w:ind w:left="4949" w:hanging="283"/>
-      </w:pPr>
-    </w:lvl>
-    <w:lvl w:ilvl="7">
-      <w:start w:val="1"/>
-      <w:numFmt w:val="decimal"/>
-      <w:lvlText w:val="%8."/>
-      <w:lvlJc w:val="left"/>
-      <w:pPr>
-        <w:tabs>
-          <w:tab w:val="num" w:pos="5656"/>
-        </w:tabs>
-        <w:ind w:left="5656" w:hanging="283"/>
-      </w:pPr>
-    </w:lvl>
-    <w:lvl w:ilvl="8">
-      <w:start w:val="1"/>
-      <w:numFmt w:val="decimal"/>
-      <w:lvlText w:val="%9."/>
-      <w:lvlJc w:val="left"/>
-      <w:pPr>
-        <w:tabs>
-          <w:tab w:val="num" w:pos="6363"/>
-        </w:tabs>
-        <w:ind w:left="6363" w:hanging="283"/>
-      </w:pPr>
-    </w:lvl>
-  </w:abstractNum>
-  <w:abstractNum w:abstractNumId="9">
-    <w:lvl w:ilvl="0">
-      <w:start w:val="1"/>
-      <w:numFmt w:val="decimal"/>
-      <w:lvlText w:val="%1."/>
-      <w:lvlJc w:val="left"/>
-      <w:pPr>
-        <w:tabs>
-          <w:tab w:val="num" w:pos="707"/>
-        </w:tabs>
-        <w:ind w:left="707" w:hanging="283"/>
-      </w:pPr>
-    </w:lvl>
-    <w:lvl w:ilvl="1">
-      <w:start w:val="1"/>
-      <w:numFmt w:val="decimal"/>
-      <w:lvlText w:val="%2."/>
-      <w:lvlJc w:val="left"/>
-      <w:pPr>
-        <w:tabs>
-          <w:tab w:val="num" w:pos="1414"/>
-        </w:tabs>
-        <w:ind w:left="1414" w:hanging="283"/>
-      </w:pPr>
-    </w:lvl>
-    <w:lvl w:ilvl="2">
-      <w:start w:val="1"/>
-      <w:numFmt w:val="decimal"/>
-      <w:lvlText w:val="%3."/>
-      <w:lvlJc w:val="left"/>
-      <w:pPr>
-        <w:tabs>
-          <w:tab w:val="num" w:pos="2121"/>
-        </w:tabs>
-        <w:ind w:left="2121" w:hanging="283"/>
-      </w:pPr>
-    </w:lvl>
-    <w:lvl w:ilvl="3">
-      <w:start w:val="1"/>
-      <w:numFmt w:val="decimal"/>
-      <w:lvlText w:val="%4."/>
-      <w:lvlJc w:val="left"/>
-      <w:pPr>
-        <w:tabs>
-          <w:tab w:val="num" w:pos="2828"/>
-        </w:tabs>
-        <w:ind w:left="2828" w:hanging="283"/>
-      </w:pPr>
-    </w:lvl>
-    <w:lvl w:ilvl="4">
-      <w:start w:val="1"/>
-      <w:numFmt w:val="decimal"/>
-      <w:lvlText w:val="%5."/>
-      <w:lvlJc w:val="left"/>
-      <w:pPr>
-        <w:tabs>
-          <w:tab w:val="num" w:pos="3535"/>
-        </w:tabs>
-        <w:ind w:left="3535" w:hanging="283"/>
-      </w:pPr>
-    </w:lvl>
-    <w:lvl w:ilvl="5">
-      <w:start w:val="1"/>
-      <w:numFmt w:val="decimal"/>
-      <w:lvlText w:val="%6."/>
-      <w:lvlJc w:val="left"/>
-      <w:pPr>
-        <w:tabs>
-          <w:tab w:val="num" w:pos="4242"/>
-        </w:tabs>
-        <w:ind w:left="4242" w:hanging="283"/>
-      </w:pPr>
-    </w:lvl>
-    <w:lvl w:ilvl="6">
-      <w:start w:val="1"/>
-      <w:numFmt w:val="decimal"/>
-      <w:lvlText w:val="%7."/>
-      <w:lvlJc w:val="left"/>
-      <w:pPr>
-        <w:tabs>
-          <w:tab w:val="num" w:pos="4949"/>
-        </w:tabs>
-        <w:ind w:left="4949" w:hanging="283"/>
-      </w:pPr>
-    </w:lvl>
-    <w:lvl w:ilvl="7">
-      <w:start w:val="1"/>
-      <w:numFmt w:val="decimal"/>
-      <w:lvlText w:val="%8."/>
-      <w:lvlJc w:val="left"/>
-      <w:pPr>
-        <w:tabs>
-          <w:tab w:val="num" w:pos="5656"/>
-        </w:tabs>
-        <w:ind w:left="5656" w:hanging="283"/>
-      </w:pPr>
-    </w:lvl>
-    <w:lvl w:ilvl="8">
-      <w:start w:val="1"/>
-      <w:numFmt w:val="decimal"/>
-      <w:lvlText w:val="%9."/>
-      <w:lvlJc w:val="left"/>
-      <w:pPr>
-        <w:tabs>
-          <w:tab w:val="num" w:pos="6363"/>
-        </w:tabs>
-        <w:ind w:left="6363" w:hanging="283"/>
-      </w:pPr>
-    </w:lvl>
-  </w:abstractNum>
-  <w:abstractNum w:abstractNumId="10">
-    <w:lvl w:ilvl="0">
-      <w:start w:val="1"/>
-      <w:numFmt w:val="decimal"/>
-      <w:lvlText w:val="%1."/>
-      <w:lvlJc w:val="left"/>
-      <w:pPr>
-        <w:tabs>
-          <w:tab w:val="num" w:pos="707"/>
-        </w:tabs>
-        <w:ind w:left="707" w:hanging="283"/>
-      </w:pPr>
-    </w:lvl>
-    <w:lvl w:ilvl="1">
-      <w:start w:val="1"/>
-      <w:numFmt w:val="decimal"/>
-      <w:lvlText w:val="%2."/>
-      <w:lvlJc w:val="left"/>
-      <w:pPr>
-        <w:tabs>
-          <w:tab w:val="num" w:pos="1414"/>
-        </w:tabs>
-        <w:ind w:left="1414" w:hanging="283"/>
-      </w:pPr>
-    </w:lvl>
-    <w:lvl w:ilvl="2">
-      <w:start w:val="1"/>
-      <w:numFmt w:val="decimal"/>
-      <w:lvlText w:val="%3."/>
-      <w:lvlJc w:val="left"/>
-      <w:pPr>
-        <w:tabs>
-          <w:tab w:val="num" w:pos="2121"/>
-        </w:tabs>
-        <w:ind w:left="2121" w:hanging="283"/>
-      </w:pPr>
-    </w:lvl>
-    <w:lvl w:ilvl="3">
-      <w:start w:val="1"/>
-      <w:numFmt w:val="decimal"/>
-      <w:lvlText w:val="%4."/>
-      <w:lvlJc w:val="left"/>
-      <w:pPr>
-        <w:tabs>
-          <w:tab w:val="num" w:pos="2828"/>
-        </w:tabs>
-        <w:ind w:left="2828" w:hanging="283"/>
-      </w:pPr>
-    </w:lvl>
-    <w:lvl w:ilvl="4">
-      <w:start w:val="1"/>
-      <w:numFmt w:val="decimal"/>
-      <w:lvlText w:val="%5."/>
-      <w:lvlJc w:val="left"/>
-      <w:pPr>
-        <w:tabs>
-          <w:tab w:val="num" w:pos="3535"/>
-        </w:tabs>
-        <w:ind w:left="3535" w:hanging="283"/>
-      </w:pPr>
-    </w:lvl>
-    <w:lvl w:ilvl="5">
-      <w:start w:val="1"/>
-      <w:numFmt w:val="decimal"/>
-      <w:lvlText w:val="%6."/>
-      <w:lvlJc w:val="left"/>
-      <w:pPr>
-        <w:tabs>
-          <w:tab w:val="num" w:pos="4242"/>
-        </w:tabs>
-        <w:ind w:left="4242" w:hanging="283"/>
-      </w:pPr>
-    </w:lvl>
-    <w:lvl w:ilvl="6">
-      <w:start w:val="1"/>
-      <w:numFmt w:val="decimal"/>
-      <w:lvlText w:val="%7."/>
-      <w:lvlJc w:val="left"/>
-      <w:pPr>
-        <w:tabs>
-          <w:tab w:val="num" w:pos="4949"/>
-        </w:tabs>
-        <w:ind w:left="4949" w:hanging="283"/>
-      </w:pPr>
-    </w:lvl>
-    <w:lvl w:ilvl="7">
-      <w:start w:val="1"/>
-      <w:numFmt w:val="decimal"/>
-      <w:lvlText w:val="%8."/>
-      <w:lvlJc w:val="left"/>
-      <w:pPr>
-        <w:tabs>
-          <w:tab w:val="num" w:pos="5656"/>
-        </w:tabs>
-        <w:ind w:left="5656" w:hanging="283"/>
-      </w:pPr>
-    </w:lvl>
-    <w:lvl w:ilvl="8">
-      <w:start w:val="1"/>
-      <w:numFmt w:val="decimal"/>
-      <w:lvlText w:val="%9."/>
-      <w:lvlJc w:val="left"/>
-      <w:pPr>
-        <w:tabs>
-          <w:tab w:val="num" w:pos="6363"/>
-        </w:tabs>
-        <w:ind w:left="6363" w:hanging="283"/>
-      </w:pPr>
-    </w:lvl>
-  </w:abstractNum>
-  <w:abstractNum w:abstractNumId="11">
-    <w:lvl w:ilvl="0">
-      <w:start w:val="1"/>
-      <w:numFmt w:val="decimal"/>
-      <w:lvlText w:val="%1."/>
-      <w:lvlJc w:val="left"/>
-      <w:pPr>
-        <w:tabs>
-          <w:tab w:val="num" w:pos="707"/>
-        </w:tabs>
-        <w:ind w:left="707" w:hanging="283"/>
-      </w:pPr>
-    </w:lvl>
-    <w:lvl w:ilvl="1">
-      <w:start w:val="1"/>
-      <w:numFmt w:val="decimal"/>
-      <w:lvlText w:val="%2."/>
-      <w:lvlJc w:val="left"/>
-      <w:pPr>
-        <w:tabs>
-          <w:tab w:val="num" w:pos="1414"/>
-        </w:tabs>
-        <w:ind w:left="1414" w:hanging="283"/>
-      </w:pPr>
-    </w:lvl>
-    <w:lvl w:ilvl="2">
-      <w:start w:val="1"/>
-      <w:numFmt w:val="decimal"/>
-      <w:lvlText w:val="%3."/>
-      <w:lvlJc w:val="left"/>
-      <w:pPr>
-        <w:tabs>
-          <w:tab w:val="num" w:pos="2121"/>
-        </w:tabs>
-        <w:ind w:left="2121" w:hanging="283"/>
-      </w:pPr>
-    </w:lvl>
-    <w:lvl w:ilvl="3">
-      <w:start w:val="1"/>
-      <w:numFmt w:val="decimal"/>
-      <w:lvlText w:val="%4."/>
-      <w:lvlJc w:val="left"/>
-      <w:pPr>
-        <w:tabs>
-          <w:tab w:val="num" w:pos="2828"/>
-        </w:tabs>
-        <w:ind w:left="2828" w:hanging="283"/>
-      </w:pPr>
-    </w:lvl>
-    <w:lvl w:ilvl="4">
-      <w:start w:val="1"/>
-      <w:numFmt w:val="decimal"/>
-      <w:lvlText w:val="%5."/>
-      <w:lvlJc w:val="left"/>
-      <w:pPr>
-        <w:tabs>
-          <w:tab w:val="num" w:pos="3535"/>
-        </w:tabs>
-        <w:ind w:left="3535" w:hanging="283"/>
-      </w:pPr>
-    </w:lvl>
-    <w:lvl w:ilvl="5">
-      <w:start w:val="1"/>
-      <w:numFmt w:val="decimal"/>
-      <w:lvlText w:val="%6."/>
-      <w:lvlJc w:val="left"/>
-      <w:pPr>
-        <w:tabs>
-          <w:tab w:val="num" w:pos="4242"/>
-        </w:tabs>
-        <w:ind w:left="4242" w:hanging="283"/>
-      </w:pPr>
-    </w:lvl>
-    <w:lvl w:ilvl="6">
-      <w:start w:val="1"/>
-      <w:numFmt w:val="decimal"/>
-      <w:lvlText w:val="%7."/>
-      <w:lvlJc w:val="left"/>
-      <w:pPr>
-        <w:tabs>
-          <w:tab w:val="num" w:pos="4949"/>
-        </w:tabs>
-        <w:ind w:left="4949" w:hanging="283"/>
-      </w:pPr>
-    </w:lvl>
-    <w:lvl w:ilvl="7">
-      <w:start w:val="1"/>
-      <w:numFmt w:val="decimal"/>
-      <w:lvlText w:val="%8."/>
-      <w:lvlJc w:val="left"/>
-      <w:pPr>
-        <w:tabs>
-          <w:tab w:val="num" w:pos="5656"/>
-        </w:tabs>
-        <w:ind w:left="5656" w:hanging="283"/>
-      </w:pPr>
-    </w:lvl>
-    <w:lvl w:ilvl="8">
-      <w:start w:val="1"/>
-      <w:numFmt w:val="decimal"/>
-      <w:lvlText w:val="%9."/>
-      <w:lvlJc w:val="left"/>
-      <w:pPr>
-        <w:tabs>
-          <w:tab w:val="num" w:pos="6363"/>
-        </w:tabs>
-        <w:ind w:left="6363" w:hanging="283"/>
-      </w:pPr>
-    </w:lvl>
-  </w:abstractNum>
-  <w:abstractNum w:abstractNumId="12">
-    <w:lvl w:ilvl="0">
-      <w:start w:val="1"/>
       <w:numFmt w:val="bullet"/>
       <w:lvlText w:val=""/>
       <w:lvlJc w:val="left"/>
@@ -8482,7 +6903,7 @@
       </w:rPr>
     </w:lvl>
   </w:abstractNum>
-  <w:abstractNum w:abstractNumId="13">
+  <w:abstractNum w:abstractNumId="3">
     <w:lvl w:ilvl="0">
       <w:start w:val="1"/>
       <w:numFmt w:val="bullet"/>
@@ -8619,7 +7040,7 @@
       </w:rPr>
     </w:lvl>
   </w:abstractNum>
-  <w:abstractNum w:abstractNumId="14">
+  <w:abstractNum w:abstractNumId="4">
     <w:lvl w:ilvl="0">
       <w:start w:val="1"/>
       <w:numFmt w:val="bullet"/>
@@ -8756,7 +7177,7 @@
       </w:rPr>
     </w:lvl>
   </w:abstractNum>
-  <w:abstractNum w:abstractNumId="15">
+  <w:abstractNum w:abstractNumId="5">
     <w:lvl w:ilvl="0">
       <w:start w:val="1"/>
       <w:numFmt w:val="bullet"/>
@@ -8893,7 +7314,7 @@
       </w:rPr>
     </w:lvl>
   </w:abstractNum>
-  <w:abstractNum w:abstractNumId="16">
+  <w:abstractNum w:abstractNumId="6">
     <w:lvl w:ilvl="0">
       <w:start w:val="1"/>
       <w:numFmt w:val="bullet"/>
@@ -9028,6 +7449,125 @@
       <w:rPr>
         <w:rFonts w:ascii="OpenSymbol" w:hAnsi="OpenSymbol" w:cs="OpenSymbol" w:hint="default"/>
       </w:rPr>
+    </w:lvl>
+  </w:abstractNum>
+  <w:abstractNum w:abstractNumId="7">
+    <w:lvl w:ilvl="0">
+      <w:start w:val="1"/>
+      <w:numFmt w:val="decimal"/>
+      <w:lvlText w:val="%1."/>
+      <w:lvlJc w:val="left"/>
+      <w:pPr>
+        <w:tabs>
+          <w:tab w:val="num" w:pos="720"/>
+        </w:tabs>
+        <w:ind w:left="720" w:hanging="360"/>
+      </w:pPr>
+      <w:rPr/>
+    </w:lvl>
+    <w:lvl w:ilvl="1">
+      <w:start w:val="1"/>
+      <w:numFmt w:val="decimal"/>
+      <w:lvlText w:val="%2."/>
+      <w:lvlJc w:val="left"/>
+      <w:pPr>
+        <w:tabs>
+          <w:tab w:val="num" w:pos="1080"/>
+        </w:tabs>
+        <w:ind w:left="1080" w:hanging="360"/>
+      </w:pPr>
+      <w:rPr/>
+    </w:lvl>
+    <w:lvl w:ilvl="2">
+      <w:start w:val="1"/>
+      <w:numFmt w:val="decimal"/>
+      <w:lvlText w:val="%3."/>
+      <w:lvlJc w:val="left"/>
+      <w:pPr>
+        <w:tabs>
+          <w:tab w:val="num" w:pos="1440"/>
+        </w:tabs>
+        <w:ind w:left="1440" w:hanging="360"/>
+      </w:pPr>
+      <w:rPr/>
+    </w:lvl>
+    <w:lvl w:ilvl="3">
+      <w:start w:val="1"/>
+      <w:numFmt w:val="decimal"/>
+      <w:lvlText w:val="%4."/>
+      <w:lvlJc w:val="left"/>
+      <w:pPr>
+        <w:tabs>
+          <w:tab w:val="num" w:pos="1800"/>
+        </w:tabs>
+        <w:ind w:left="1800" w:hanging="360"/>
+      </w:pPr>
+      <w:rPr/>
+    </w:lvl>
+    <w:lvl w:ilvl="4">
+      <w:start w:val="1"/>
+      <w:numFmt w:val="decimal"/>
+      <w:lvlText w:val="%5."/>
+      <w:lvlJc w:val="left"/>
+      <w:pPr>
+        <w:tabs>
+          <w:tab w:val="num" w:pos="2160"/>
+        </w:tabs>
+        <w:ind w:left="2160" w:hanging="360"/>
+      </w:pPr>
+      <w:rPr/>
+    </w:lvl>
+    <w:lvl w:ilvl="5">
+      <w:start w:val="1"/>
+      <w:numFmt w:val="decimal"/>
+      <w:lvlText w:val="%6."/>
+      <w:lvlJc w:val="left"/>
+      <w:pPr>
+        <w:tabs>
+          <w:tab w:val="num" w:pos="2520"/>
+        </w:tabs>
+        <w:ind w:left="2520" w:hanging="360"/>
+      </w:pPr>
+      <w:rPr/>
+    </w:lvl>
+    <w:lvl w:ilvl="6">
+      <w:start w:val="1"/>
+      <w:numFmt w:val="decimal"/>
+      <w:lvlText w:val="%7."/>
+      <w:lvlJc w:val="left"/>
+      <w:pPr>
+        <w:tabs>
+          <w:tab w:val="num" w:pos="2880"/>
+        </w:tabs>
+        <w:ind w:left="2880" w:hanging="360"/>
+      </w:pPr>
+      <w:rPr/>
+    </w:lvl>
+    <w:lvl w:ilvl="7">
+      <w:start w:val="1"/>
+      <w:numFmt w:val="decimal"/>
+      <w:lvlText w:val="%8."/>
+      <w:lvlJc w:val="left"/>
+      <w:pPr>
+        <w:tabs>
+          <w:tab w:val="num" w:pos="3240"/>
+        </w:tabs>
+        <w:ind w:left="3240" w:hanging="360"/>
+      </w:pPr>
+      <w:rPr/>
+    </w:lvl>
+    <w:lvl w:ilvl="8">
+      <w:start w:val="1"/>
+      <w:numFmt w:val="decimal"/>
+      <w:lvlText w:val="%9."/>
+      <w:lvlJc w:val="left"/>
+      <w:pPr>
+        <w:tabs>
+          <w:tab w:val="num" w:pos="3600"/>
+        </w:tabs>
+        <w:ind w:left="3600" w:hanging="360"/>
+      </w:pPr>
+      <w:rPr/>
     </w:lvl>
   </w:abstractNum>
   <w:num w:numId="1">
@@ -9050,33 +7590,6 @@
   </w:num>
   <w:num w:numId="7">
     <w:abstractNumId w:val="7"/>
-  </w:num>
-  <w:num w:numId="8">
-    <w:abstractNumId w:val="8"/>
-  </w:num>
-  <w:num w:numId="9">
-    <w:abstractNumId w:val="9"/>
-  </w:num>
-  <w:num w:numId="10">
-    <w:abstractNumId w:val="10"/>
-  </w:num>
-  <w:num w:numId="11">
-    <w:abstractNumId w:val="11"/>
-  </w:num>
-  <w:num w:numId="12">
-    <w:abstractNumId w:val="12"/>
-  </w:num>
-  <w:num w:numId="13">
-    <w:abstractNumId w:val="13"/>
-  </w:num>
-  <w:num w:numId="14">
-    <w:abstractNumId w:val="14"/>
-  </w:num>
-  <w:num w:numId="15">
-    <w:abstractNumId w:val="15"/>
-  </w:num>
-  <w:num w:numId="16">
-    <w:abstractNumId w:val="16"/>
   </w:num>
 </w:numbering>
 </file>

</xml_diff>